<commit_message>
Agregando vistas con pug, anteriomente jade
</commit_message>
<xml_diff>
--- a/DocumentacionCurso.docx
+++ b/DocumentacionCurso.docx
@@ -3,6 +3,13 @@
 <w:document xmlns:wpc="http://schemas.microsoft.com/office/word/2010/wordprocessingCanvas" xmlns:mc="http://schemas.openxmlformats.org/markup-compatibility/2006" xmlns:o="urn:schemas-microsoft-com:office:office" xmlns:r="http://schemas.openxmlformats.org/officeDocument/2006/relationships" xmlns:m="http://schemas.openxmlformats.org/officeDocument/2006/math" xmlns:v="urn:schemas-microsoft-com:vml" xmlns:wp14="http://schemas.microsoft.com/office/word/2010/wordprocessingDrawing" xmlns:wp="http://schemas.openxmlformats.org/drawingml/2006/wordprocessingDrawing" xmlns:w10="urn:schemas-microsoft-com:office:word" xmlns:w="http://schemas.openxmlformats.org/wordprocessingml/2006/main" xmlns:w14="http://schemas.microsoft.com/office/word/2010/wordml" xmlns:w15="http://schemas.microsoft.com/office/word/2012/wordml" xmlns:wpg="http://schemas.microsoft.com/office/word/2010/wordprocessingGroup" xmlns:wpi="http://schemas.microsoft.com/office/word/2010/wordprocessingInk" xmlns:wne="http://schemas.microsoft.com/office/word/2006/wordml" xmlns:wps="http://schemas.microsoft.com/office/word/2010/wordprocessingShape" mc:Ignorable="w14 w15 wp14">
   <w:body>
     <w:p>
+      <w:pPr>
+        <w:rPr>
+          <w:rFonts w:ascii="Arial" w:hAnsi="Arial" w:cs="Arial"/>
+          <w:color w:val="273B47"/>
+          <w:shd w:val="clear" w:color="auto" w:fill="FFFFFF"/>
+        </w:rPr>
+      </w:pPr>
       <w:r>
         <w:rPr>
           <w:rFonts w:ascii="Arial" w:hAnsi="Arial" w:cs="Arial"/>
@@ -122,6 +129,911 @@
         </w:rPr>
         <w:t>, algo impensable hace años. JavaScript además es muy versátil, puedes construir desde aplicaciones de escritorio, aplicaciones nativas para dispositivos móviles, aplicaciones de consola etc. JavaScript se está comiendo al mundo.</w:t>
       </w:r>
+    </w:p>
+    <w:p>
+      <w:pPr>
+        <w:rPr>
+          <w:rFonts w:ascii="Arial" w:hAnsi="Arial" w:cs="Arial"/>
+          <w:color w:val="273B47"/>
+          <w:shd w:val="clear" w:color="auto" w:fill="FFFFFF"/>
+        </w:rPr>
+      </w:pPr>
+    </w:p>
+    <w:p>
+      <w:pPr>
+        <w:spacing w:line="240" w:lineRule="auto"/>
+        <w:rPr>
+          <w:rFonts w:ascii="cooper_hewittmedium" w:eastAsia="Times New Roman" w:hAnsi="cooper_hewittmedium" w:cs="Times New Roman"/>
+          <w:b/>
+          <w:bCs/>
+          <w:color w:val="000000"/>
+          <w:spacing w:val="-2"/>
+          <w:sz w:val="36"/>
+          <w:szCs w:val="36"/>
+          <w:lang w:eastAsia="es-CO"/>
+        </w:rPr>
+      </w:pPr>
+      <w:proofErr w:type="spellStart"/>
+      <w:r>
+        <w:rPr>
+          <w:rFonts w:ascii="cooper_hewittmedium" w:eastAsia="Times New Roman" w:hAnsi="cooper_hewittmedium" w:cs="Times New Roman"/>
+          <w:b/>
+          <w:bCs/>
+          <w:color w:val="000000"/>
+          <w:spacing w:val="-2"/>
+          <w:sz w:val="36"/>
+          <w:szCs w:val="36"/>
+          <w:lang w:eastAsia="es-CO"/>
+        </w:rPr>
+        <w:t>Package</w:t>
+      </w:r>
+      <w:proofErr w:type="spellEnd"/>
+      <w:r>
+        <w:rPr>
+          <w:rFonts w:ascii="cooper_hewittmedium" w:eastAsia="Times New Roman" w:hAnsi="cooper_hewittmedium" w:cs="Times New Roman"/>
+          <w:b/>
+          <w:bCs/>
+          <w:color w:val="000000"/>
+          <w:spacing w:val="-2"/>
+          <w:sz w:val="36"/>
+          <w:szCs w:val="36"/>
+          <w:lang w:eastAsia="es-CO"/>
+        </w:rPr>
+        <w:t xml:space="preserve"> </w:t>
+      </w:r>
+      <w:proofErr w:type="spellStart"/>
+      <w:r>
+        <w:rPr>
+          <w:rFonts w:ascii="cooper_hewittmedium" w:eastAsia="Times New Roman" w:hAnsi="cooper_hewittmedium" w:cs="Times New Roman"/>
+          <w:b/>
+          <w:bCs/>
+          <w:color w:val="000000"/>
+          <w:spacing w:val="-2"/>
+          <w:sz w:val="36"/>
+          <w:szCs w:val="36"/>
+          <w:lang w:eastAsia="es-CO"/>
+        </w:rPr>
+        <w:t>bundling</w:t>
+      </w:r>
+      <w:proofErr w:type="spellEnd"/>
+      <w:r>
+        <w:rPr>
+          <w:rFonts w:ascii="cooper_hewittmedium" w:eastAsia="Times New Roman" w:hAnsi="cooper_hewittmedium" w:cs="Times New Roman"/>
+          <w:b/>
+          <w:bCs/>
+          <w:color w:val="000000"/>
+          <w:spacing w:val="-2"/>
+          <w:sz w:val="36"/>
+          <w:szCs w:val="36"/>
+          <w:lang w:eastAsia="es-CO"/>
+        </w:rPr>
+        <w:t xml:space="preserve"> con </w:t>
+      </w:r>
+      <w:proofErr w:type="spellStart"/>
+      <w:r>
+        <w:rPr>
+          <w:rFonts w:ascii="cooper_hewittmedium" w:eastAsia="Times New Roman" w:hAnsi="cooper_hewittmedium" w:cs="Times New Roman"/>
+          <w:b/>
+          <w:bCs/>
+          <w:color w:val="000000"/>
+          <w:spacing w:val="-2"/>
+          <w:sz w:val="36"/>
+          <w:szCs w:val="36"/>
+          <w:lang w:eastAsia="es-CO"/>
+        </w:rPr>
+        <w:t>gulp</w:t>
+      </w:r>
+      <w:proofErr w:type="spellEnd"/>
+      <w:r>
+        <w:rPr>
+          <w:rFonts w:ascii="cooper_hewittmedium" w:eastAsia="Times New Roman" w:hAnsi="cooper_hewittmedium" w:cs="Times New Roman"/>
+          <w:b/>
+          <w:bCs/>
+          <w:color w:val="000000"/>
+          <w:spacing w:val="-2"/>
+          <w:sz w:val="36"/>
+          <w:szCs w:val="36"/>
+          <w:lang w:eastAsia="es-CO"/>
+        </w:rPr>
+        <w:t xml:space="preserve"> y </w:t>
+      </w:r>
+      <w:proofErr w:type="spellStart"/>
+      <w:r>
+        <w:rPr>
+          <w:rFonts w:ascii="cooper_hewittmedium" w:eastAsia="Times New Roman" w:hAnsi="cooper_hewittmedium" w:cs="Times New Roman"/>
+          <w:b/>
+          <w:bCs/>
+          <w:color w:val="000000"/>
+          <w:spacing w:val="-2"/>
+          <w:sz w:val="36"/>
+          <w:szCs w:val="36"/>
+          <w:lang w:eastAsia="es-CO"/>
+        </w:rPr>
+        <w:t>sass</w:t>
+      </w:r>
+      <w:proofErr w:type="spellEnd"/>
+    </w:p>
+    <w:p>
+      <w:pPr>
+        <w:spacing w:after="0" w:line="240" w:lineRule="auto"/>
+        <w:rPr>
+          <w:rFonts w:ascii="Arial" w:eastAsia="Times New Roman" w:hAnsi="Arial" w:cs="Arial"/>
+          <w:color w:val="273B47"/>
+          <w:sz w:val="24"/>
+          <w:szCs w:val="24"/>
+          <w:lang w:eastAsia="es-CO"/>
+        </w:rPr>
+      </w:pPr>
+      <w:r>
+        <w:rPr>
+          <w:rFonts w:ascii="Arial" w:eastAsia="Times New Roman" w:hAnsi="Arial" w:cs="Arial"/>
+          <w:color w:val="273B47"/>
+          <w:sz w:val="24"/>
+          <w:szCs w:val="24"/>
+          <w:lang w:eastAsia="es-CO"/>
+        </w:rPr>
+        <w:br/>
+        <w:t xml:space="preserve">Las primeras dudas que tendremos como desarrolladores JavaScript serán prácticamente sobre qué herramientas usar: </w:t>
+      </w:r>
+      <w:proofErr w:type="spellStart"/>
+      <w:r>
+        <w:rPr>
+          <w:rFonts w:ascii="Arial" w:eastAsia="Times New Roman" w:hAnsi="Arial" w:cs="Arial"/>
+          <w:color w:val="273B47"/>
+          <w:sz w:val="24"/>
+          <w:szCs w:val="24"/>
+          <w:lang w:eastAsia="es-CO"/>
+        </w:rPr>
+        <w:t>Gulp</w:t>
+      </w:r>
+      <w:proofErr w:type="spellEnd"/>
+      <w:r>
+        <w:rPr>
+          <w:rFonts w:ascii="Arial" w:eastAsia="Times New Roman" w:hAnsi="Arial" w:cs="Arial"/>
+          <w:color w:val="273B47"/>
+          <w:sz w:val="24"/>
+          <w:szCs w:val="24"/>
+          <w:lang w:eastAsia="es-CO"/>
+        </w:rPr>
+        <w:t xml:space="preserve">, </w:t>
+      </w:r>
+      <w:proofErr w:type="spellStart"/>
+      <w:r>
+        <w:rPr>
+          <w:rFonts w:ascii="Arial" w:eastAsia="Times New Roman" w:hAnsi="Arial" w:cs="Arial"/>
+          <w:color w:val="273B47"/>
+          <w:sz w:val="24"/>
+          <w:szCs w:val="24"/>
+          <w:lang w:eastAsia="es-CO"/>
+        </w:rPr>
+        <w:t>grunt</w:t>
+      </w:r>
+      <w:proofErr w:type="spellEnd"/>
+      <w:r>
+        <w:rPr>
+          <w:rFonts w:ascii="Arial" w:eastAsia="Times New Roman" w:hAnsi="Arial" w:cs="Arial"/>
+          <w:color w:val="273B47"/>
+          <w:sz w:val="24"/>
+          <w:szCs w:val="24"/>
+          <w:lang w:eastAsia="es-CO"/>
+        </w:rPr>
+        <w:t xml:space="preserve">, </w:t>
+      </w:r>
+      <w:proofErr w:type="spellStart"/>
+      <w:r>
+        <w:rPr>
+          <w:rFonts w:ascii="Arial" w:eastAsia="Times New Roman" w:hAnsi="Arial" w:cs="Arial"/>
+          <w:color w:val="273B47"/>
+          <w:sz w:val="24"/>
+          <w:szCs w:val="24"/>
+          <w:lang w:eastAsia="es-CO"/>
+        </w:rPr>
+        <w:t>browserify</w:t>
+      </w:r>
+      <w:proofErr w:type="spellEnd"/>
+      <w:r>
+        <w:rPr>
+          <w:rFonts w:ascii="Arial" w:eastAsia="Times New Roman" w:hAnsi="Arial" w:cs="Arial"/>
+          <w:color w:val="273B47"/>
+          <w:sz w:val="24"/>
+          <w:szCs w:val="24"/>
+          <w:lang w:eastAsia="es-CO"/>
+        </w:rPr>
+        <w:t xml:space="preserve">, </w:t>
+      </w:r>
+      <w:proofErr w:type="spellStart"/>
+      <w:r>
+        <w:rPr>
+          <w:rFonts w:ascii="Arial" w:eastAsia="Times New Roman" w:hAnsi="Arial" w:cs="Arial"/>
+          <w:color w:val="273B47"/>
+          <w:sz w:val="24"/>
+          <w:szCs w:val="24"/>
+          <w:lang w:eastAsia="es-CO"/>
+        </w:rPr>
+        <w:t>webpack</w:t>
+      </w:r>
+      <w:proofErr w:type="spellEnd"/>
+      <w:r>
+        <w:rPr>
+          <w:rFonts w:ascii="Arial" w:eastAsia="Times New Roman" w:hAnsi="Arial" w:cs="Arial"/>
+          <w:color w:val="273B47"/>
+          <w:sz w:val="24"/>
+          <w:szCs w:val="24"/>
+          <w:lang w:eastAsia="es-CO"/>
+        </w:rPr>
+        <w:t xml:space="preserve">, </w:t>
+      </w:r>
+      <w:proofErr w:type="spellStart"/>
+      <w:r>
+        <w:rPr>
+          <w:rFonts w:ascii="Arial" w:eastAsia="Times New Roman" w:hAnsi="Arial" w:cs="Arial"/>
+          <w:color w:val="273B47"/>
+          <w:sz w:val="24"/>
+          <w:szCs w:val="24"/>
+          <w:lang w:eastAsia="es-CO"/>
+        </w:rPr>
+        <w:t>sass</w:t>
+      </w:r>
+      <w:proofErr w:type="spellEnd"/>
+      <w:r>
+        <w:rPr>
+          <w:rFonts w:ascii="Arial" w:eastAsia="Times New Roman" w:hAnsi="Arial" w:cs="Arial"/>
+          <w:color w:val="273B47"/>
+          <w:sz w:val="24"/>
+          <w:szCs w:val="24"/>
+          <w:lang w:eastAsia="es-CO"/>
+        </w:rPr>
+        <w:t xml:space="preserve">, </w:t>
+      </w:r>
+      <w:proofErr w:type="spellStart"/>
+      <w:r>
+        <w:rPr>
+          <w:rFonts w:ascii="Arial" w:eastAsia="Times New Roman" w:hAnsi="Arial" w:cs="Arial"/>
+          <w:color w:val="273B47"/>
+          <w:sz w:val="24"/>
+          <w:szCs w:val="24"/>
+          <w:lang w:eastAsia="es-CO"/>
+        </w:rPr>
+        <w:t>less</w:t>
+      </w:r>
+      <w:proofErr w:type="spellEnd"/>
+      <w:r>
+        <w:rPr>
+          <w:rFonts w:ascii="Arial" w:eastAsia="Times New Roman" w:hAnsi="Arial" w:cs="Arial"/>
+          <w:color w:val="273B47"/>
+          <w:sz w:val="24"/>
+          <w:szCs w:val="24"/>
+          <w:lang w:eastAsia="es-CO"/>
+        </w:rPr>
+        <w:t xml:space="preserve">, </w:t>
+      </w:r>
+      <w:proofErr w:type="spellStart"/>
+      <w:r>
+        <w:rPr>
+          <w:rFonts w:ascii="Arial" w:eastAsia="Times New Roman" w:hAnsi="Arial" w:cs="Arial"/>
+          <w:color w:val="273B47"/>
+          <w:sz w:val="24"/>
+          <w:szCs w:val="24"/>
+          <w:lang w:eastAsia="es-CO"/>
+        </w:rPr>
+        <w:t>stylus</w:t>
+      </w:r>
+      <w:proofErr w:type="spellEnd"/>
+      <w:r>
+        <w:rPr>
+          <w:rFonts w:ascii="Arial" w:eastAsia="Times New Roman" w:hAnsi="Arial" w:cs="Arial"/>
+          <w:color w:val="273B47"/>
+          <w:sz w:val="24"/>
+          <w:szCs w:val="24"/>
+          <w:lang w:eastAsia="es-CO"/>
+        </w:rPr>
+        <w:t>: ¿Qué son y qué usar en cada caso</w:t>
+      </w:r>
+      <w:proofErr w:type="gramStart"/>
+      <w:r>
+        <w:rPr>
+          <w:rFonts w:ascii="Arial" w:eastAsia="Times New Roman" w:hAnsi="Arial" w:cs="Arial"/>
+          <w:color w:val="273B47"/>
+          <w:sz w:val="24"/>
+          <w:szCs w:val="24"/>
+          <w:lang w:eastAsia="es-CO"/>
+        </w:rPr>
+        <w:t>?.</w:t>
+      </w:r>
+      <w:proofErr w:type="gramEnd"/>
+      <w:r>
+        <w:rPr>
+          <w:rFonts w:ascii="Arial" w:eastAsia="Times New Roman" w:hAnsi="Arial" w:cs="Arial"/>
+          <w:color w:val="273B47"/>
+          <w:sz w:val="24"/>
+          <w:szCs w:val="24"/>
+          <w:lang w:eastAsia="es-CO"/>
+        </w:rPr>
+        <w:t xml:space="preserve"> Es importante distinguir primero su funcionalidad: Tenemos constructores de paquetes, gestores de tares y preprocesadores de CSS. Cada herramienta tiene su forma de uso, e incluso, puedes combinarlos entre sí. Para nuestro proyecto elegimos: </w:t>
+      </w:r>
+      <w:proofErr w:type="spellStart"/>
+      <w:r>
+        <w:rPr>
+          <w:rFonts w:ascii="Arial" w:eastAsia="Times New Roman" w:hAnsi="Arial" w:cs="Arial"/>
+          <w:color w:val="273B47"/>
+          <w:sz w:val="24"/>
+          <w:szCs w:val="24"/>
+          <w:lang w:eastAsia="es-CO"/>
+        </w:rPr>
+        <w:t>browserify</w:t>
+      </w:r>
+      <w:proofErr w:type="spellEnd"/>
+      <w:r>
+        <w:rPr>
+          <w:rFonts w:ascii="Arial" w:eastAsia="Times New Roman" w:hAnsi="Arial" w:cs="Arial"/>
+          <w:color w:val="273B47"/>
+          <w:sz w:val="24"/>
+          <w:szCs w:val="24"/>
+          <w:lang w:eastAsia="es-CO"/>
+        </w:rPr>
+        <w:t xml:space="preserve"> (lo usamos más adelante), </w:t>
+      </w:r>
+      <w:proofErr w:type="spellStart"/>
+      <w:r>
+        <w:rPr>
+          <w:rFonts w:ascii="Arial" w:eastAsia="Times New Roman" w:hAnsi="Arial" w:cs="Arial"/>
+          <w:color w:val="273B47"/>
+          <w:sz w:val="24"/>
+          <w:szCs w:val="24"/>
+          <w:lang w:eastAsia="es-CO"/>
+        </w:rPr>
+        <w:t>gulp</w:t>
+      </w:r>
+      <w:proofErr w:type="spellEnd"/>
+      <w:r>
+        <w:rPr>
+          <w:rFonts w:ascii="Arial" w:eastAsia="Times New Roman" w:hAnsi="Arial" w:cs="Arial"/>
+          <w:color w:val="273B47"/>
+          <w:sz w:val="24"/>
+          <w:szCs w:val="24"/>
+          <w:lang w:eastAsia="es-CO"/>
+        </w:rPr>
+        <w:t xml:space="preserve"> y </w:t>
+      </w:r>
+      <w:proofErr w:type="spellStart"/>
+      <w:r>
+        <w:rPr>
+          <w:rFonts w:ascii="Arial" w:eastAsia="Times New Roman" w:hAnsi="Arial" w:cs="Arial"/>
+          <w:color w:val="273B47"/>
+          <w:sz w:val="24"/>
+          <w:szCs w:val="24"/>
+          <w:lang w:eastAsia="es-CO"/>
+        </w:rPr>
+        <w:t>sass</w:t>
+      </w:r>
+      <w:proofErr w:type="spellEnd"/>
+      <w:r>
+        <w:rPr>
+          <w:rFonts w:ascii="Arial" w:eastAsia="Times New Roman" w:hAnsi="Arial" w:cs="Arial"/>
+          <w:color w:val="273B47"/>
+          <w:sz w:val="24"/>
+          <w:szCs w:val="24"/>
+          <w:lang w:eastAsia="es-CO"/>
+        </w:rPr>
+        <w:t>, y así es como lo configuramos. </w:t>
+      </w:r>
+    </w:p>
+    <w:p>
+      <w:pPr>
+        <w:rPr>
+          <w:u w:val="single"/>
+        </w:rPr>
+      </w:pPr>
+    </w:p>
+    <w:p>
+      <w:pPr>
+        <w:rPr>
+          <w:rFonts w:ascii="Arial" w:hAnsi="Arial" w:cs="Arial"/>
+          <w:color w:val="1C3643"/>
+          <w:sz w:val="21"/>
+          <w:szCs w:val="21"/>
+          <w:shd w:val="clear" w:color="auto" w:fill="FFFFFF"/>
+        </w:rPr>
+      </w:pPr>
+      <w:r>
+        <w:rPr>
+          <w:rFonts w:ascii="Arial" w:hAnsi="Arial" w:cs="Arial"/>
+          <w:color w:val="1C3643"/>
+          <w:sz w:val="21"/>
+          <w:szCs w:val="21"/>
+          <w:shd w:val="clear" w:color="auto" w:fill="FFFFFF"/>
+        </w:rPr>
+        <w:t xml:space="preserve">Nota: Para activar el </w:t>
+      </w:r>
+      <w:proofErr w:type="spellStart"/>
+      <w:r>
+        <w:rPr>
+          <w:rFonts w:ascii="Arial" w:hAnsi="Arial" w:cs="Arial"/>
+          <w:color w:val="1C3643"/>
+          <w:sz w:val="21"/>
+          <w:szCs w:val="21"/>
+          <w:shd w:val="clear" w:color="auto" w:fill="FFFFFF"/>
+        </w:rPr>
+        <w:t>Syntax</w:t>
+      </w:r>
+      <w:proofErr w:type="spellEnd"/>
+      <w:r>
+        <w:rPr>
+          <w:rFonts w:ascii="Arial" w:hAnsi="Arial" w:cs="Arial"/>
+          <w:color w:val="1C3643"/>
+          <w:sz w:val="21"/>
+          <w:szCs w:val="21"/>
+          <w:shd w:val="clear" w:color="auto" w:fill="FFFFFF"/>
+        </w:rPr>
+        <w:t xml:space="preserve"> de </w:t>
+      </w:r>
+      <w:proofErr w:type="spellStart"/>
+      <w:r>
+        <w:rPr>
+          <w:rFonts w:ascii="Arial" w:hAnsi="Arial" w:cs="Arial"/>
+          <w:color w:val="1C3643"/>
+          <w:sz w:val="21"/>
+          <w:szCs w:val="21"/>
+          <w:shd w:val="clear" w:color="auto" w:fill="FFFFFF"/>
+        </w:rPr>
+        <w:t>Sass</w:t>
+      </w:r>
+      <w:proofErr w:type="spellEnd"/>
+      <w:r>
+        <w:rPr>
+          <w:rFonts w:ascii="Arial" w:hAnsi="Arial" w:cs="Arial"/>
+          <w:color w:val="1C3643"/>
+          <w:sz w:val="21"/>
+          <w:szCs w:val="21"/>
+          <w:shd w:val="clear" w:color="auto" w:fill="FFFFFF"/>
+        </w:rPr>
+        <w:t xml:space="preserve"> en Sublime Text 2 &amp; 3, vayan a:</w:t>
+      </w:r>
+      <w:r>
+        <w:rPr>
+          <w:rFonts w:ascii="Arial" w:hAnsi="Arial" w:cs="Arial"/>
+          <w:color w:val="1C3643"/>
+          <w:sz w:val="21"/>
+          <w:szCs w:val="21"/>
+        </w:rPr>
+        <w:br/>
+      </w:r>
+      <w:proofErr w:type="spellStart"/>
+      <w:r>
+        <w:rPr>
+          <w:rFonts w:ascii="Arial" w:hAnsi="Arial" w:cs="Arial"/>
+          <w:color w:val="1C3643"/>
+          <w:sz w:val="21"/>
+          <w:szCs w:val="21"/>
+          <w:shd w:val="clear" w:color="auto" w:fill="FFFFFF"/>
+        </w:rPr>
+        <w:t>Preference</w:t>
+      </w:r>
+      <w:proofErr w:type="spellEnd"/>
+      <w:r>
+        <w:rPr>
+          <w:rFonts w:ascii="Arial" w:hAnsi="Arial" w:cs="Arial"/>
+          <w:color w:val="1C3643"/>
+          <w:sz w:val="21"/>
+          <w:szCs w:val="21"/>
+          <w:shd w:val="clear" w:color="auto" w:fill="FFFFFF"/>
+        </w:rPr>
+        <w:t xml:space="preserve"> ==&gt; </w:t>
+      </w:r>
+      <w:proofErr w:type="spellStart"/>
+      <w:r>
+        <w:rPr>
+          <w:rFonts w:ascii="Arial" w:hAnsi="Arial" w:cs="Arial"/>
+          <w:color w:val="1C3643"/>
+          <w:sz w:val="21"/>
+          <w:szCs w:val="21"/>
+          <w:shd w:val="clear" w:color="auto" w:fill="FFFFFF"/>
+        </w:rPr>
+        <w:t>Package</w:t>
+      </w:r>
+      <w:proofErr w:type="spellEnd"/>
+      <w:r>
+        <w:rPr>
+          <w:rFonts w:ascii="Arial" w:hAnsi="Arial" w:cs="Arial"/>
+          <w:color w:val="1C3643"/>
+          <w:sz w:val="21"/>
+          <w:szCs w:val="21"/>
+          <w:shd w:val="clear" w:color="auto" w:fill="FFFFFF"/>
+        </w:rPr>
+        <w:t xml:space="preserve"> Control ==&gt; Allí escriben - </w:t>
+      </w:r>
+      <w:proofErr w:type="spellStart"/>
+      <w:r>
+        <w:rPr>
+          <w:rFonts w:ascii="Arial" w:hAnsi="Arial" w:cs="Arial"/>
+          <w:color w:val="1C3643"/>
+          <w:sz w:val="21"/>
+          <w:szCs w:val="21"/>
+          <w:shd w:val="clear" w:color="auto" w:fill="FFFFFF"/>
+        </w:rPr>
+        <w:t>Package</w:t>
+      </w:r>
+      <w:proofErr w:type="spellEnd"/>
+      <w:r>
+        <w:rPr>
+          <w:rFonts w:ascii="Arial" w:hAnsi="Arial" w:cs="Arial"/>
+          <w:color w:val="1C3643"/>
+          <w:sz w:val="21"/>
+          <w:szCs w:val="21"/>
+          <w:shd w:val="clear" w:color="auto" w:fill="FFFFFF"/>
+        </w:rPr>
+        <w:t xml:space="preserve"> Control: </w:t>
+      </w:r>
+      <w:proofErr w:type="spellStart"/>
+      <w:r>
+        <w:rPr>
+          <w:rFonts w:ascii="Arial" w:hAnsi="Arial" w:cs="Arial"/>
+          <w:color w:val="1C3643"/>
+          <w:sz w:val="21"/>
+          <w:szCs w:val="21"/>
+          <w:shd w:val="clear" w:color="auto" w:fill="FFFFFF"/>
+        </w:rPr>
+        <w:t>Install</w:t>
+      </w:r>
+      <w:proofErr w:type="spellEnd"/>
+      <w:r>
+        <w:rPr>
+          <w:rFonts w:ascii="Arial" w:hAnsi="Arial" w:cs="Arial"/>
+          <w:color w:val="1C3643"/>
+          <w:sz w:val="21"/>
+          <w:szCs w:val="21"/>
+          <w:shd w:val="clear" w:color="auto" w:fill="FFFFFF"/>
+        </w:rPr>
+        <w:t xml:space="preserve"> + </w:t>
+      </w:r>
+      <w:proofErr w:type="spellStart"/>
+      <w:r>
+        <w:rPr>
+          <w:rFonts w:ascii="Arial" w:hAnsi="Arial" w:cs="Arial"/>
+          <w:color w:val="1C3643"/>
+          <w:sz w:val="21"/>
+          <w:szCs w:val="21"/>
+          <w:shd w:val="clear" w:color="auto" w:fill="FFFFFF"/>
+        </w:rPr>
+        <w:t>Enter</w:t>
+      </w:r>
+      <w:proofErr w:type="spellEnd"/>
+      <w:r>
+        <w:rPr>
+          <w:rFonts w:ascii="Arial" w:hAnsi="Arial" w:cs="Arial"/>
+          <w:color w:val="1C3643"/>
+          <w:sz w:val="21"/>
+          <w:szCs w:val="21"/>
+          <w:shd w:val="clear" w:color="auto" w:fill="FFFFFF"/>
+        </w:rPr>
+        <w:t xml:space="preserve"> ==&gt; en las opciones escriben - </w:t>
+      </w:r>
+      <w:proofErr w:type="spellStart"/>
+      <w:r>
+        <w:rPr>
+          <w:rFonts w:ascii="Arial" w:hAnsi="Arial" w:cs="Arial"/>
+          <w:color w:val="1C3643"/>
+          <w:sz w:val="21"/>
+          <w:szCs w:val="21"/>
+          <w:shd w:val="clear" w:color="auto" w:fill="FFFFFF"/>
+        </w:rPr>
+        <w:t>Sass</w:t>
+      </w:r>
+      <w:proofErr w:type="spellEnd"/>
+      <w:r>
+        <w:rPr>
+          <w:rFonts w:ascii="Arial" w:hAnsi="Arial" w:cs="Arial"/>
+          <w:color w:val="1C3643"/>
+          <w:sz w:val="21"/>
+          <w:szCs w:val="21"/>
+          <w:shd w:val="clear" w:color="auto" w:fill="FFFFFF"/>
+        </w:rPr>
+        <w:t xml:space="preserve"> y dan clic encima para que se active. Una vez hagan esto van: View ==&gt; </w:t>
+      </w:r>
+      <w:proofErr w:type="spellStart"/>
+      <w:r>
+        <w:rPr>
+          <w:rFonts w:ascii="Arial" w:hAnsi="Arial" w:cs="Arial"/>
+          <w:color w:val="1C3643"/>
+          <w:sz w:val="21"/>
+          <w:szCs w:val="21"/>
+          <w:shd w:val="clear" w:color="auto" w:fill="FFFFFF"/>
+        </w:rPr>
+        <w:t>Sintax</w:t>
+      </w:r>
+      <w:proofErr w:type="spellEnd"/>
+      <w:r>
+        <w:rPr>
+          <w:rFonts w:ascii="Arial" w:hAnsi="Arial" w:cs="Arial"/>
+          <w:color w:val="1C3643"/>
+          <w:sz w:val="21"/>
+          <w:szCs w:val="21"/>
+          <w:shd w:val="clear" w:color="auto" w:fill="FFFFFF"/>
+        </w:rPr>
+        <w:t xml:space="preserve"> y allí seleccionan </w:t>
+      </w:r>
+      <w:proofErr w:type="spellStart"/>
+      <w:r>
+        <w:rPr>
+          <w:rFonts w:ascii="Arial" w:hAnsi="Arial" w:cs="Arial"/>
+          <w:color w:val="1C3643"/>
+          <w:sz w:val="21"/>
+          <w:szCs w:val="21"/>
+          <w:shd w:val="clear" w:color="auto" w:fill="FFFFFF"/>
+        </w:rPr>
+        <w:t>Sass</w:t>
+      </w:r>
+      <w:proofErr w:type="spellEnd"/>
+      <w:r>
+        <w:rPr>
+          <w:rFonts w:ascii="Arial" w:hAnsi="Arial" w:cs="Arial"/>
+          <w:color w:val="1C3643"/>
+          <w:sz w:val="21"/>
+          <w:szCs w:val="21"/>
+          <w:shd w:val="clear" w:color="auto" w:fill="FFFFFF"/>
+        </w:rPr>
+        <w:t xml:space="preserve">, para que la siguiente línea de comandos se active con los colores correspondientes que indican que se </w:t>
+      </w:r>
+      <w:proofErr w:type="spellStart"/>
+      <w:r>
+        <w:rPr>
+          <w:rFonts w:ascii="Arial" w:hAnsi="Arial" w:cs="Arial"/>
+          <w:color w:val="1C3643"/>
+          <w:sz w:val="21"/>
+          <w:szCs w:val="21"/>
+          <w:shd w:val="clear" w:color="auto" w:fill="FFFFFF"/>
+        </w:rPr>
+        <w:t>esta</w:t>
+      </w:r>
+      <w:proofErr w:type="spellEnd"/>
+      <w:r>
+        <w:rPr>
+          <w:rFonts w:ascii="Arial" w:hAnsi="Arial" w:cs="Arial"/>
+          <w:color w:val="1C3643"/>
+          <w:sz w:val="21"/>
+          <w:szCs w:val="21"/>
+          <w:shd w:val="clear" w:color="auto" w:fill="FFFFFF"/>
+        </w:rPr>
+        <w:t xml:space="preserve"> escribiendo </w:t>
+      </w:r>
+      <w:proofErr w:type="spellStart"/>
+      <w:r>
+        <w:rPr>
+          <w:rFonts w:ascii="Arial" w:hAnsi="Arial" w:cs="Arial"/>
+          <w:color w:val="1C3643"/>
+          <w:sz w:val="21"/>
+          <w:szCs w:val="21"/>
+          <w:shd w:val="clear" w:color="auto" w:fill="FFFFFF"/>
+        </w:rPr>
+        <w:t>css</w:t>
+      </w:r>
+      <w:proofErr w:type="spellEnd"/>
+      <w:r>
+        <w:rPr>
+          <w:rFonts w:ascii="Arial" w:hAnsi="Arial" w:cs="Arial"/>
+          <w:color w:val="1C3643"/>
+          <w:sz w:val="21"/>
+          <w:szCs w:val="21"/>
+          <w:shd w:val="clear" w:color="auto" w:fill="FFFFFF"/>
+        </w:rPr>
+        <w:t xml:space="preserve"> para </w:t>
+      </w:r>
+      <w:proofErr w:type="spellStart"/>
+      <w:r>
+        <w:rPr>
+          <w:rFonts w:ascii="Arial" w:hAnsi="Arial" w:cs="Arial"/>
+          <w:color w:val="1C3643"/>
+          <w:sz w:val="21"/>
+          <w:szCs w:val="21"/>
+          <w:shd w:val="clear" w:color="auto" w:fill="FFFFFF"/>
+        </w:rPr>
+        <w:t>Sass</w:t>
+      </w:r>
+      <w:proofErr w:type="spellEnd"/>
+      <w:r>
+        <w:rPr>
+          <w:rFonts w:ascii="Arial" w:hAnsi="Arial" w:cs="Arial"/>
+          <w:color w:val="1C3643"/>
+          <w:sz w:val="21"/>
+          <w:szCs w:val="21"/>
+          <w:shd w:val="clear" w:color="auto" w:fill="FFFFFF"/>
+        </w:rPr>
+        <w:t>. </w:t>
+      </w:r>
+    </w:p>
+    <w:p>
+      <w:pPr>
+        <w:rPr>
+          <w:rFonts w:ascii="Arial" w:hAnsi="Arial" w:cs="Arial"/>
+          <w:color w:val="1C3643"/>
+          <w:sz w:val="21"/>
+          <w:szCs w:val="21"/>
+          <w:shd w:val="clear" w:color="auto" w:fill="FFFFFF"/>
+        </w:rPr>
+      </w:pPr>
+    </w:p>
+    <w:p>
+      <w:pPr>
+        <w:spacing w:line="240" w:lineRule="auto"/>
+        <w:rPr>
+          <w:rFonts w:ascii="cooper_hewittmedium" w:eastAsia="Times New Roman" w:hAnsi="cooper_hewittmedium" w:cs="Times New Roman"/>
+          <w:b/>
+          <w:bCs/>
+          <w:color w:val="000000"/>
+          <w:spacing w:val="-2"/>
+          <w:sz w:val="36"/>
+          <w:szCs w:val="36"/>
+          <w:lang w:eastAsia="es-CO"/>
+        </w:rPr>
+      </w:pPr>
+      <w:r>
+        <w:rPr>
+          <w:rFonts w:ascii="cooper_hewittmedium" w:eastAsia="Times New Roman" w:hAnsi="cooper_hewittmedium" w:cs="Times New Roman"/>
+          <w:b/>
+          <w:bCs/>
+          <w:color w:val="000000"/>
+          <w:spacing w:val="-2"/>
+          <w:sz w:val="36"/>
+          <w:szCs w:val="36"/>
+          <w:lang w:eastAsia="es-CO"/>
+        </w:rPr>
+        <w:t xml:space="preserve">Agregando vistas con </w:t>
+      </w:r>
+      <w:proofErr w:type="spellStart"/>
+      <w:r>
+        <w:rPr>
+          <w:rFonts w:ascii="cooper_hewittmedium" w:eastAsia="Times New Roman" w:hAnsi="cooper_hewittmedium" w:cs="Times New Roman"/>
+          <w:b/>
+          <w:bCs/>
+          <w:color w:val="000000"/>
+          <w:spacing w:val="-2"/>
+          <w:sz w:val="36"/>
+          <w:szCs w:val="36"/>
+          <w:lang w:eastAsia="es-CO"/>
+        </w:rPr>
+        <w:t>Pug</w:t>
+      </w:r>
+      <w:proofErr w:type="spellEnd"/>
+    </w:p>
+    <w:p>
+      <w:pPr>
+        <w:spacing w:after="0" w:line="240" w:lineRule="auto"/>
+        <w:rPr>
+          <w:rFonts w:ascii="Arial" w:eastAsia="Times New Roman" w:hAnsi="Arial" w:cs="Arial"/>
+          <w:color w:val="273B47"/>
+          <w:sz w:val="24"/>
+          <w:szCs w:val="24"/>
+          <w:lang w:eastAsia="es-CO"/>
+        </w:rPr>
+      </w:pPr>
+      <w:r>
+        <w:rPr>
+          <w:rFonts w:ascii="Arial" w:eastAsia="Times New Roman" w:hAnsi="Arial" w:cs="Arial"/>
+          <w:color w:val="273B47"/>
+          <w:sz w:val="24"/>
+          <w:szCs w:val="24"/>
+          <w:lang w:eastAsia="es-CO"/>
+        </w:rPr>
+        <w:br/>
+        <w:t xml:space="preserve">Recordando que estamos construyendo una single web </w:t>
+      </w:r>
+      <w:proofErr w:type="spellStart"/>
+      <w:r>
+        <w:rPr>
+          <w:rFonts w:ascii="Arial" w:eastAsia="Times New Roman" w:hAnsi="Arial" w:cs="Arial"/>
+          <w:color w:val="273B47"/>
+          <w:sz w:val="24"/>
+          <w:szCs w:val="24"/>
+          <w:lang w:eastAsia="es-CO"/>
+        </w:rPr>
+        <w:t>application</w:t>
+      </w:r>
+      <w:proofErr w:type="spellEnd"/>
+      <w:r>
+        <w:rPr>
+          <w:rFonts w:ascii="Arial" w:eastAsia="Times New Roman" w:hAnsi="Arial" w:cs="Arial"/>
+          <w:color w:val="273B47"/>
+          <w:sz w:val="24"/>
+          <w:szCs w:val="24"/>
+          <w:lang w:eastAsia="es-CO"/>
+        </w:rPr>
+        <w:t xml:space="preserve">, necesitamos de un motor de </w:t>
+      </w:r>
+      <w:proofErr w:type="spellStart"/>
+      <w:r>
+        <w:rPr>
+          <w:rFonts w:ascii="Arial" w:eastAsia="Times New Roman" w:hAnsi="Arial" w:cs="Arial"/>
+          <w:color w:val="273B47"/>
+          <w:sz w:val="24"/>
+          <w:szCs w:val="24"/>
+          <w:lang w:eastAsia="es-CO"/>
+        </w:rPr>
+        <w:t>templates</w:t>
+      </w:r>
+      <w:proofErr w:type="spellEnd"/>
+      <w:r>
+        <w:rPr>
+          <w:rFonts w:ascii="Arial" w:eastAsia="Times New Roman" w:hAnsi="Arial" w:cs="Arial"/>
+          <w:color w:val="273B47"/>
+          <w:sz w:val="24"/>
+          <w:szCs w:val="24"/>
+          <w:lang w:eastAsia="es-CO"/>
+        </w:rPr>
+        <w:t xml:space="preserve"> </w:t>
+      </w:r>
+      <w:proofErr w:type="gramStart"/>
+      <w:r>
+        <w:rPr>
+          <w:rFonts w:ascii="Arial" w:eastAsia="Times New Roman" w:hAnsi="Arial" w:cs="Arial"/>
+          <w:color w:val="273B47"/>
+          <w:sz w:val="24"/>
+          <w:szCs w:val="24"/>
+          <w:lang w:eastAsia="es-CO"/>
+        </w:rPr>
+        <w:t>( en</w:t>
+      </w:r>
+      <w:proofErr w:type="gramEnd"/>
+      <w:r>
+        <w:rPr>
+          <w:rFonts w:ascii="Arial" w:eastAsia="Times New Roman" w:hAnsi="Arial" w:cs="Arial"/>
+          <w:color w:val="273B47"/>
+          <w:sz w:val="24"/>
+          <w:szCs w:val="24"/>
+          <w:lang w:eastAsia="es-CO"/>
+        </w:rPr>
+        <w:t xml:space="preserve"> este caso usaremos Jade / </w:t>
+      </w:r>
+      <w:proofErr w:type="spellStart"/>
+      <w:r>
+        <w:rPr>
+          <w:rFonts w:ascii="Arial" w:eastAsia="Times New Roman" w:hAnsi="Arial" w:cs="Arial"/>
+          <w:color w:val="273B47"/>
+          <w:sz w:val="24"/>
+          <w:szCs w:val="24"/>
+          <w:lang w:eastAsia="es-CO"/>
+        </w:rPr>
+        <w:t>pug</w:t>
+      </w:r>
+      <w:proofErr w:type="spellEnd"/>
+      <w:r>
+        <w:rPr>
+          <w:rFonts w:ascii="Arial" w:eastAsia="Times New Roman" w:hAnsi="Arial" w:cs="Arial"/>
+          <w:color w:val="273B47"/>
+          <w:sz w:val="24"/>
+          <w:szCs w:val="24"/>
+          <w:lang w:eastAsia="es-CO"/>
+        </w:rPr>
+        <w:t xml:space="preserve"> ) que justamente nos ayuda a crear diferentes fragmentos de HTML correspondientes a cierta funcionalidad. Dicha funcionalidad o vista va a ser llamada o requerida desde JavaScript (al igual que sus estilos). No te preocupes, poco a poco, agregaremos más funcionalidades y te permitirá entender mejor el uso de </w:t>
+      </w:r>
+      <w:proofErr w:type="spellStart"/>
+      <w:r>
+        <w:rPr>
+          <w:rFonts w:ascii="Arial" w:eastAsia="Times New Roman" w:hAnsi="Arial" w:cs="Arial"/>
+          <w:color w:val="273B47"/>
+          <w:sz w:val="24"/>
+          <w:szCs w:val="24"/>
+          <w:lang w:eastAsia="es-CO"/>
+        </w:rPr>
+        <w:t>templates</w:t>
+      </w:r>
+      <w:proofErr w:type="spellEnd"/>
+      <w:r>
+        <w:rPr>
+          <w:rFonts w:ascii="Arial" w:eastAsia="Times New Roman" w:hAnsi="Arial" w:cs="Arial"/>
+          <w:color w:val="273B47"/>
+          <w:sz w:val="24"/>
+          <w:szCs w:val="24"/>
+          <w:lang w:eastAsia="es-CO"/>
+        </w:rPr>
+        <w:t>. </w:t>
+      </w:r>
+    </w:p>
+    <w:p>
+      <w:pPr>
+        <w:rPr>
+          <w:u w:val="single"/>
+        </w:rPr>
+      </w:pPr>
       <w:bookmarkStart w:id="0" w:name="_GoBack"/>
       <w:bookmarkEnd w:id="0"/>
     </w:p>
@@ -567,6 +1479,23 @@
       <w:bCs/>
     </w:rPr>
   </w:style>
+  <w:style w:type="paragraph" w:styleId="NormalWeb">
+    <w:name w:val="Normal (Web)"/>
+    <w:basedOn w:val="Normal"/>
+    <w:uiPriority w:val="99"/>
+    <w:semiHidden/>
+    <w:unhideWhenUsed/>
+    <w:rsid w:val="003B0E10"/>
+    <w:pPr>
+      <w:spacing w:before="100" w:beforeAutospacing="1" w:after="100" w:afterAutospacing="1" w:line="240" w:lineRule="auto"/>
+    </w:pPr>
+    <w:rPr>
+      <w:rFonts w:ascii="Times New Roman" w:eastAsia="Times New Roman" w:hAnsi="Times New Roman" w:cs="Times New Roman"/>
+      <w:sz w:val="24"/>
+      <w:szCs w:val="24"/>
+      <w:lang w:eastAsia="es-CO"/>
+    </w:rPr>
+  </w:style>
 </w:styles>
 </file>
 

</xml_diff>

<commit_message>
Organizando nuestros assets y agregando un favicon
</commit_message>
<xml_diff>
--- a/DocumentacionCurso.docx
+++ b/DocumentacionCurso.docx
@@ -1034,8 +1034,197 @@
           <w:u w:val="single"/>
         </w:rPr>
       </w:pPr>
+    </w:p>
+    <w:p>
+      <w:pPr>
+        <w:rPr>
+          <w:u w:val="single"/>
+        </w:rPr>
+      </w:pPr>
+    </w:p>
+    <w:p>
+      <w:pPr>
+        <w:rPr>
+          <w:u w:val="single"/>
+        </w:rPr>
+      </w:pPr>
       <w:bookmarkStart w:id="0" w:name="_GoBack"/>
       <w:bookmarkEnd w:id="0"/>
+    </w:p>
+    <w:p>
+      <w:pPr>
+        <w:rPr>
+          <w:u w:val="single"/>
+        </w:rPr>
+      </w:pPr>
+    </w:p>
+    <w:p>
+      <w:pPr>
+        <w:spacing w:line="240" w:lineRule="auto"/>
+        <w:rPr>
+          <w:rFonts w:ascii="cooper_hewittmedium" w:eastAsia="Times New Roman" w:hAnsi="cooper_hewittmedium" w:cs="Times New Roman"/>
+          <w:b/>
+          <w:bCs/>
+          <w:color w:val="000000"/>
+          <w:spacing w:val="-2"/>
+          <w:sz w:val="36"/>
+          <w:szCs w:val="36"/>
+          <w:lang w:eastAsia="es-CO"/>
+        </w:rPr>
+      </w:pPr>
+      <w:r>
+        <w:rPr>
+          <w:rFonts w:ascii="cooper_hewittmedium" w:eastAsia="Times New Roman" w:hAnsi="cooper_hewittmedium" w:cs="Times New Roman"/>
+          <w:b/>
+          <w:bCs/>
+          <w:color w:val="000000"/>
+          <w:spacing w:val="-2"/>
+          <w:sz w:val="36"/>
+          <w:szCs w:val="36"/>
+          <w:lang w:eastAsia="es-CO"/>
+        </w:rPr>
+        <w:lastRenderedPageBreak/>
+        <w:t xml:space="preserve">Organizando nuestros </w:t>
+      </w:r>
+      <w:proofErr w:type="spellStart"/>
+      <w:r>
+        <w:rPr>
+          <w:rFonts w:ascii="cooper_hewittmedium" w:eastAsia="Times New Roman" w:hAnsi="cooper_hewittmedium" w:cs="Times New Roman"/>
+          <w:b/>
+          <w:bCs/>
+          <w:color w:val="000000"/>
+          <w:spacing w:val="-2"/>
+          <w:sz w:val="36"/>
+          <w:szCs w:val="36"/>
+          <w:lang w:eastAsia="es-CO"/>
+        </w:rPr>
+        <w:t>assets</w:t>
+      </w:r>
+      <w:proofErr w:type="spellEnd"/>
+      <w:r>
+        <w:rPr>
+          <w:rFonts w:ascii="cooper_hewittmedium" w:eastAsia="Times New Roman" w:hAnsi="cooper_hewittmedium" w:cs="Times New Roman"/>
+          <w:b/>
+          <w:bCs/>
+          <w:color w:val="000000"/>
+          <w:spacing w:val="-2"/>
+          <w:sz w:val="36"/>
+          <w:szCs w:val="36"/>
+          <w:lang w:eastAsia="es-CO"/>
+        </w:rPr>
+        <w:t xml:space="preserve"> y agregando un </w:t>
+      </w:r>
+      <w:proofErr w:type="spellStart"/>
+      <w:r>
+        <w:rPr>
+          <w:rFonts w:ascii="cooper_hewittmedium" w:eastAsia="Times New Roman" w:hAnsi="cooper_hewittmedium" w:cs="Times New Roman"/>
+          <w:b/>
+          <w:bCs/>
+          <w:color w:val="000000"/>
+          <w:spacing w:val="-2"/>
+          <w:sz w:val="36"/>
+          <w:szCs w:val="36"/>
+          <w:lang w:eastAsia="es-CO"/>
+        </w:rPr>
+        <w:t>favicon</w:t>
+      </w:r>
+      <w:proofErr w:type="spellEnd"/>
+    </w:p>
+    <w:p>
+      <w:pPr>
+        <w:spacing w:after="0" w:line="240" w:lineRule="auto"/>
+        <w:rPr>
+          <w:rFonts w:ascii="Arial" w:eastAsia="Times New Roman" w:hAnsi="Arial" w:cs="Arial"/>
+          <w:color w:val="273B47"/>
+          <w:sz w:val="24"/>
+          <w:szCs w:val="24"/>
+          <w:lang w:eastAsia="es-CO"/>
+        </w:rPr>
+      </w:pPr>
+      <w:r>
+        <w:rPr>
+          <w:rFonts w:ascii="Arial" w:eastAsia="Times New Roman" w:hAnsi="Arial" w:cs="Arial"/>
+          <w:color w:val="273B47"/>
+          <w:sz w:val="24"/>
+          <w:szCs w:val="24"/>
+          <w:lang w:eastAsia="es-CO"/>
+        </w:rPr>
+        <w:br/>
+        <w:t xml:space="preserve">Vamos a crear una nueva tarea en </w:t>
+      </w:r>
+      <w:proofErr w:type="spellStart"/>
+      <w:r>
+        <w:rPr>
+          <w:rFonts w:ascii="Arial" w:eastAsia="Times New Roman" w:hAnsi="Arial" w:cs="Arial"/>
+          <w:color w:val="273B47"/>
+          <w:sz w:val="24"/>
+          <w:szCs w:val="24"/>
+          <w:lang w:eastAsia="es-CO"/>
+        </w:rPr>
+        <w:t>Gulp</w:t>
+      </w:r>
+      <w:proofErr w:type="spellEnd"/>
+      <w:r>
+        <w:rPr>
+          <w:rFonts w:ascii="Arial" w:eastAsia="Times New Roman" w:hAnsi="Arial" w:cs="Arial"/>
+          <w:color w:val="273B47"/>
+          <w:sz w:val="24"/>
+          <w:szCs w:val="24"/>
+          <w:lang w:eastAsia="es-CO"/>
+        </w:rPr>
+        <w:t xml:space="preserve">, en este ocasión todos los recursos que tengamos en una carpeta los vamos a generar de manera automática en otra carpeta, esto incluye imágenes y código de </w:t>
+      </w:r>
+      <w:proofErr w:type="spellStart"/>
+      <w:r>
+        <w:rPr>
+          <w:rFonts w:ascii="Arial" w:eastAsia="Times New Roman" w:hAnsi="Arial" w:cs="Arial"/>
+          <w:color w:val="273B47"/>
+          <w:sz w:val="24"/>
+          <w:szCs w:val="24"/>
+          <w:lang w:eastAsia="es-CO"/>
+        </w:rPr>
+        <w:t>css</w:t>
+      </w:r>
+      <w:proofErr w:type="spellEnd"/>
+      <w:r>
+        <w:rPr>
+          <w:rFonts w:ascii="Arial" w:eastAsia="Times New Roman" w:hAnsi="Arial" w:cs="Arial"/>
+          <w:color w:val="273B47"/>
+          <w:sz w:val="24"/>
+          <w:szCs w:val="24"/>
+          <w:lang w:eastAsia="es-CO"/>
+        </w:rPr>
+        <w:t xml:space="preserve"> resultante. Igual vemos por primera vez los </w:t>
+      </w:r>
+      <w:proofErr w:type="spellStart"/>
+      <w:r>
+        <w:rPr>
+          <w:rFonts w:ascii="Arial" w:eastAsia="Times New Roman" w:hAnsi="Arial" w:cs="Arial"/>
+          <w:color w:val="273B47"/>
+          <w:sz w:val="24"/>
+          <w:szCs w:val="24"/>
+          <w:lang w:eastAsia="es-CO"/>
+        </w:rPr>
+        <w:t>fav-icons</w:t>
+      </w:r>
+      <w:proofErr w:type="spellEnd"/>
+      <w:r>
+        <w:rPr>
+          <w:rFonts w:ascii="Arial" w:eastAsia="Times New Roman" w:hAnsi="Arial" w:cs="Arial"/>
+          <w:color w:val="273B47"/>
+          <w:sz w:val="24"/>
+          <w:szCs w:val="24"/>
+          <w:lang w:eastAsia="es-CO"/>
+        </w:rPr>
+        <w:t>, optimizados para todos los dispositivos.</w:t>
+      </w:r>
+    </w:p>
+    <w:p>
+      <w:pPr>
+        <w:rPr>
+          <w:u w:val="single"/>
+        </w:rPr>
+      </w:pPr>
     </w:p>
     <w:sectPr>
       <w:pgSz w:w="12240" w:h="15840"/>

</xml_diff>

<commit_message>
Agregando JavaScript en el cliente
</commit_message>
<xml_diff>
--- a/DocumentacionCurso.docx
+++ b/DocumentacionCurso.docx
@@ -1030,8 +1030,13 @@
     </w:p>
     <w:p>
       <w:pPr>
-        <w:rPr>
-          <w:u w:val="single"/>
+        <w:spacing w:after="0" w:line="240" w:lineRule="auto"/>
+        <w:rPr>
+          <w:rFonts w:ascii="Arial" w:eastAsia="Times New Roman" w:hAnsi="Arial" w:cs="Arial"/>
+          <w:color w:val="273B47"/>
+          <w:sz w:val="24"/>
+          <w:szCs w:val="24"/>
+          <w:lang w:eastAsia="es-CO"/>
         </w:rPr>
       </w:pPr>
     </w:p>
@@ -1048,8 +1053,13 @@
           <w:u w:val="single"/>
         </w:rPr>
       </w:pPr>
-      <w:bookmarkStart w:id="0" w:name="_GoBack"/>
-      <w:bookmarkEnd w:id="0"/>
+    </w:p>
+    <w:p>
+      <w:pPr>
+        <w:rPr>
+          <w:u w:val="single"/>
+        </w:rPr>
+      </w:pPr>
     </w:p>
     <w:p>
       <w:pPr>
@@ -1083,7 +1093,6 @@
           <w:szCs w:val="36"/>
           <w:lang w:eastAsia="es-CO"/>
         </w:rPr>
-        <w:lastRenderedPageBreak/>
         <w:t xml:space="preserve">Organizando nuestros </w:t>
       </w:r>
       <w:proofErr w:type="spellStart"/>
@@ -1225,6 +1234,183 @@
           <w:u w:val="single"/>
         </w:rPr>
       </w:pPr>
+    </w:p>
+    <w:p>
+      <w:pPr>
+        <w:rPr>
+          <w:u w:val="single"/>
+        </w:rPr>
+      </w:pPr>
+    </w:p>
+    <w:p>
+      <w:pPr>
+        <w:spacing w:line="240" w:lineRule="auto"/>
+        <w:rPr>
+          <w:rFonts w:ascii="cooper_hewittmedium" w:eastAsia="Times New Roman" w:hAnsi="cooper_hewittmedium" w:cs="Times New Roman"/>
+          <w:b/>
+          <w:bCs/>
+          <w:color w:val="000000"/>
+          <w:spacing w:val="-2"/>
+          <w:sz w:val="36"/>
+          <w:szCs w:val="36"/>
+          <w:lang w:eastAsia="es-CO"/>
+        </w:rPr>
+      </w:pPr>
+      <w:r>
+        <w:rPr>
+          <w:rFonts w:ascii="cooper_hewittmedium" w:eastAsia="Times New Roman" w:hAnsi="cooper_hewittmedium" w:cs="Times New Roman"/>
+          <w:b/>
+          <w:bCs/>
+          <w:color w:val="000000"/>
+          <w:spacing w:val="-2"/>
+          <w:sz w:val="36"/>
+          <w:szCs w:val="36"/>
+          <w:lang w:eastAsia="es-CO"/>
+        </w:rPr>
+        <w:t>Agregando JavaScript en el cliente</w:t>
+      </w:r>
+    </w:p>
+    <w:p>
+      <w:pPr>
+        <w:spacing w:after="0" w:line="240" w:lineRule="auto"/>
+        <w:rPr>
+          <w:rFonts w:ascii="Arial" w:eastAsia="Times New Roman" w:hAnsi="Arial" w:cs="Arial"/>
+          <w:color w:val="273B47"/>
+          <w:sz w:val="24"/>
+          <w:szCs w:val="24"/>
+          <w:lang w:eastAsia="es-CO"/>
+        </w:rPr>
+      </w:pPr>
+      <w:r>
+        <w:rPr>
+          <w:rFonts w:ascii="Arial" w:eastAsia="Times New Roman" w:hAnsi="Arial" w:cs="Arial"/>
+          <w:color w:val="273B47"/>
+          <w:sz w:val="24"/>
+          <w:szCs w:val="24"/>
+          <w:lang w:eastAsia="es-CO"/>
+        </w:rPr>
+        <w:br/>
+        <w:t xml:space="preserve">Hemos hecho un poco de JavaScript del lado del servidor: ¿Cómo nos preparamos para el </w:t>
+      </w:r>
+      <w:proofErr w:type="spellStart"/>
+      <w:r>
+        <w:rPr>
+          <w:rFonts w:ascii="Arial" w:eastAsia="Times New Roman" w:hAnsi="Arial" w:cs="Arial"/>
+          <w:color w:val="273B47"/>
+          <w:sz w:val="24"/>
+          <w:szCs w:val="24"/>
+          <w:lang w:eastAsia="es-CO"/>
+        </w:rPr>
+        <w:t>front-end</w:t>
+      </w:r>
+      <w:proofErr w:type="spellEnd"/>
+      <w:r>
+        <w:rPr>
+          <w:rFonts w:ascii="Arial" w:eastAsia="Times New Roman" w:hAnsi="Arial" w:cs="Arial"/>
+          <w:color w:val="273B47"/>
+          <w:sz w:val="24"/>
+          <w:szCs w:val="24"/>
+          <w:lang w:eastAsia="es-CO"/>
+        </w:rPr>
+        <w:t xml:space="preserve">?, muy sencillo nos apoyaremos de </w:t>
+      </w:r>
+      <w:proofErr w:type="spellStart"/>
+      <w:r>
+        <w:rPr>
+          <w:rFonts w:ascii="Arial" w:eastAsia="Times New Roman" w:hAnsi="Arial" w:cs="Arial"/>
+          <w:color w:val="273B47"/>
+          <w:sz w:val="24"/>
+          <w:szCs w:val="24"/>
+          <w:lang w:eastAsia="es-CO"/>
+        </w:rPr>
+        <w:t>Browserify</w:t>
+      </w:r>
+      <w:proofErr w:type="spellEnd"/>
+      <w:r>
+        <w:rPr>
+          <w:rFonts w:ascii="Arial" w:eastAsia="Times New Roman" w:hAnsi="Arial" w:cs="Arial"/>
+          <w:color w:val="273B47"/>
+          <w:sz w:val="24"/>
+          <w:szCs w:val="24"/>
+          <w:lang w:eastAsia="es-CO"/>
+        </w:rPr>
+        <w:t xml:space="preserve">, Babel y </w:t>
+      </w:r>
+      <w:proofErr w:type="spellStart"/>
+      <w:r>
+        <w:rPr>
+          <w:rFonts w:ascii="Arial" w:eastAsia="Times New Roman" w:hAnsi="Arial" w:cs="Arial"/>
+          <w:color w:val="273B47"/>
+          <w:sz w:val="24"/>
+          <w:szCs w:val="24"/>
+          <w:lang w:eastAsia="es-CO"/>
+        </w:rPr>
+        <w:t>Gulp</w:t>
+      </w:r>
+      <w:proofErr w:type="spellEnd"/>
+      <w:r>
+        <w:rPr>
+          <w:rFonts w:ascii="Arial" w:eastAsia="Times New Roman" w:hAnsi="Arial" w:cs="Arial"/>
+          <w:color w:val="273B47"/>
+          <w:sz w:val="24"/>
+          <w:szCs w:val="24"/>
+          <w:lang w:eastAsia="es-CO"/>
+        </w:rPr>
+        <w:t xml:space="preserve">. La combinación de estas herramientas nos </w:t>
+      </w:r>
+      <w:proofErr w:type="gramStart"/>
+      <w:r>
+        <w:rPr>
+          <w:rFonts w:ascii="Arial" w:eastAsia="Times New Roman" w:hAnsi="Arial" w:cs="Arial"/>
+          <w:color w:val="273B47"/>
+          <w:sz w:val="24"/>
+          <w:szCs w:val="24"/>
+          <w:lang w:eastAsia="es-CO"/>
+        </w:rPr>
+        <w:t>permitirán</w:t>
+      </w:r>
+      <w:proofErr w:type="gramEnd"/>
+      <w:r>
+        <w:rPr>
+          <w:rFonts w:ascii="Arial" w:eastAsia="Times New Roman" w:hAnsi="Arial" w:cs="Arial"/>
+          <w:color w:val="273B47"/>
+          <w:sz w:val="24"/>
+          <w:szCs w:val="24"/>
+          <w:lang w:eastAsia="es-CO"/>
+        </w:rPr>
+        <w:t xml:space="preserve"> ejecutar código de </w:t>
+      </w:r>
+      <w:proofErr w:type="spellStart"/>
+      <w:r>
+        <w:rPr>
+          <w:rFonts w:ascii="Arial" w:eastAsia="Times New Roman" w:hAnsi="Arial" w:cs="Arial"/>
+          <w:color w:val="273B47"/>
+          <w:sz w:val="24"/>
+          <w:szCs w:val="24"/>
+          <w:lang w:eastAsia="es-CO"/>
+        </w:rPr>
+        <w:t>ECMAScript</w:t>
+      </w:r>
+      <w:proofErr w:type="spellEnd"/>
+      <w:r>
+        <w:rPr>
+          <w:rFonts w:ascii="Arial" w:eastAsia="Times New Roman" w:hAnsi="Arial" w:cs="Arial"/>
+          <w:color w:val="273B47"/>
+          <w:sz w:val="24"/>
+          <w:szCs w:val="24"/>
+          <w:lang w:eastAsia="es-CO"/>
+        </w:rPr>
+        <w:t xml:space="preserve"> 6 para todos los navegadores desde ya. Por lo cual, aprovecharemos todas esas nuevas ventajas que nos da el nuevo standard. </w:t>
+      </w:r>
+    </w:p>
+    <w:p>
+      <w:pPr>
+        <w:rPr>
+          <w:u w:val="single"/>
+        </w:rPr>
+      </w:pPr>
+      <w:bookmarkStart w:id="0" w:name="_GoBack"/>
+      <w:bookmarkEnd w:id="0"/>
     </w:p>
     <w:sectPr>
       <w:pgSz w:w="12240" w:h="15840"/>

</xml_diff>

<commit_message>
Agregando navegación con Page.js
</commit_message>
<xml_diff>
--- a/DocumentacionCurso.docx
+++ b/DocumentacionCurso.docx
@@ -1401,6 +1401,115 @@
           <w:lang w:eastAsia="es-CO"/>
         </w:rPr>
         <w:t xml:space="preserve"> 6 para todos los navegadores desde ya. Por lo cual, aprovecharemos todas esas nuevas ventajas que nos da el nuevo standard. </w:t>
+      </w:r>
+    </w:p>
+    <w:p>
+      <w:pPr>
+        <w:rPr>
+          <w:u w:val="single"/>
+        </w:rPr>
+      </w:pPr>
+    </w:p>
+    <w:p>
+      <w:pPr>
+        <w:rPr>
+          <w:u w:val="single"/>
+        </w:rPr>
+      </w:pPr>
+    </w:p>
+    <w:p>
+      <w:pPr>
+        <w:spacing w:line="240" w:lineRule="auto"/>
+        <w:rPr>
+          <w:rFonts w:ascii="cooper_hewittmedium" w:eastAsia="Times New Roman" w:hAnsi="cooper_hewittmedium" w:cs="Times New Roman"/>
+          <w:b/>
+          <w:bCs/>
+          <w:color w:val="000000"/>
+          <w:spacing w:val="-2"/>
+          <w:sz w:val="36"/>
+          <w:szCs w:val="36"/>
+          <w:lang w:eastAsia="es-CO"/>
+        </w:rPr>
+      </w:pPr>
+      <w:r>
+        <w:rPr>
+          <w:rFonts w:ascii="cooper_hewittmedium" w:eastAsia="Times New Roman" w:hAnsi="cooper_hewittmedium" w:cs="Times New Roman"/>
+          <w:b/>
+          <w:bCs/>
+          <w:color w:val="000000"/>
+          <w:spacing w:val="-2"/>
+          <w:sz w:val="36"/>
+          <w:szCs w:val="36"/>
+          <w:lang w:eastAsia="es-CO"/>
+        </w:rPr>
+        <w:t>Agregando navegación con Page.js</w:t>
+      </w:r>
+    </w:p>
+    <w:p>
+      <w:pPr>
+        <w:spacing w:after="0" w:line="240" w:lineRule="auto"/>
+        <w:rPr>
+          <w:rFonts w:ascii="Arial" w:eastAsia="Times New Roman" w:hAnsi="Arial" w:cs="Arial"/>
+          <w:color w:val="273B47"/>
+          <w:sz w:val="24"/>
+          <w:szCs w:val="24"/>
+          <w:lang w:eastAsia="es-CO"/>
+        </w:rPr>
+      </w:pPr>
+      <w:r>
+        <w:rPr>
+          <w:rFonts w:ascii="Arial" w:eastAsia="Times New Roman" w:hAnsi="Arial" w:cs="Arial"/>
+          <w:color w:val="273B47"/>
+          <w:sz w:val="24"/>
+          <w:szCs w:val="24"/>
+          <w:lang w:eastAsia="es-CO"/>
+        </w:rPr>
+        <w:br/>
+        <w:t xml:space="preserve">Uno de los elementos por lo que se distingue un single page </w:t>
+      </w:r>
+      <w:proofErr w:type="spellStart"/>
+      <w:r>
+        <w:rPr>
+          <w:rFonts w:ascii="Arial" w:eastAsia="Times New Roman" w:hAnsi="Arial" w:cs="Arial"/>
+          <w:color w:val="273B47"/>
+          <w:sz w:val="24"/>
+          <w:szCs w:val="24"/>
+          <w:lang w:eastAsia="es-CO"/>
+        </w:rPr>
+        <w:t>application</w:t>
+      </w:r>
+      <w:proofErr w:type="spellEnd"/>
+      <w:r>
+        <w:rPr>
+          <w:rFonts w:ascii="Arial" w:eastAsia="Times New Roman" w:hAnsi="Arial" w:cs="Arial"/>
+          <w:color w:val="273B47"/>
+          <w:sz w:val="24"/>
+          <w:szCs w:val="24"/>
+          <w:lang w:eastAsia="es-CO"/>
+        </w:rPr>
+        <w:t xml:space="preserve"> es la navegación. Muy similar a las rutas de </w:t>
+      </w:r>
+      <w:proofErr w:type="spellStart"/>
+      <w:r>
+        <w:rPr>
+          <w:rFonts w:ascii="Arial" w:eastAsia="Times New Roman" w:hAnsi="Arial" w:cs="Arial"/>
+          <w:color w:val="273B47"/>
+          <w:sz w:val="24"/>
+          <w:szCs w:val="24"/>
+          <w:lang w:eastAsia="es-CO"/>
+        </w:rPr>
+        <w:t>express</w:t>
+      </w:r>
+      <w:proofErr w:type="spellEnd"/>
+      <w:r>
+        <w:rPr>
+          <w:rFonts w:ascii="Arial" w:eastAsia="Times New Roman" w:hAnsi="Arial" w:cs="Arial"/>
+          <w:color w:val="273B47"/>
+          <w:sz w:val="24"/>
+          <w:szCs w:val="24"/>
+          <w:lang w:eastAsia="es-CO"/>
+        </w:rPr>
+        <w:t>, page.js nos ayuda a crear esta funcionalidad desde el lado del cliente. </w:t>
       </w:r>
     </w:p>
     <w:p>

</xml_diff>

<commit_message>
Agregando las imágenes de los usuarios al timeline
</commit_message>
<xml_diff>
--- a/DocumentacionCurso.docx
+++ b/DocumentacionCurso.docx
@@ -2083,6 +2083,331 @@
           <w:lang w:eastAsia="es-CO"/>
         </w:rPr>
         <w:t>, y para usar dicho módulo en otra parte de nuestra aplicación usamos requiere (Si, justo como las librerías importadas con NPM). Notarás que el resultado del ejercicio es tener un código más legible y modular. </w:t>
+      </w:r>
+    </w:p>
+    <w:p>
+      <w:pPr>
+        <w:rPr>
+          <w:u w:val="single"/>
+        </w:rPr>
+      </w:pPr>
+    </w:p>
+    <w:p>
+      <w:pPr>
+        <w:spacing w:line="240" w:lineRule="auto"/>
+        <w:rPr>
+          <w:rFonts w:ascii="cooper_hewittmedium" w:eastAsia="Times New Roman" w:hAnsi="cooper_hewittmedium" w:cs="Times New Roman"/>
+          <w:b/>
+          <w:bCs/>
+          <w:color w:val="000000"/>
+          <w:spacing w:val="-2"/>
+          <w:sz w:val="36"/>
+          <w:szCs w:val="36"/>
+          <w:lang w:eastAsia="es-CO"/>
+        </w:rPr>
+      </w:pPr>
+      <w:r>
+        <w:rPr>
+          <w:rFonts w:ascii="cooper_hewittmedium" w:eastAsia="Times New Roman" w:hAnsi="cooper_hewittmedium" w:cs="Times New Roman"/>
+          <w:b/>
+          <w:bCs/>
+          <w:color w:val="000000"/>
+          <w:spacing w:val="-2"/>
+          <w:sz w:val="36"/>
+          <w:szCs w:val="36"/>
+          <w:lang w:eastAsia="es-CO"/>
+        </w:rPr>
+        <w:t>Cambiando el título de la página</w:t>
+      </w:r>
+    </w:p>
+    <w:p>
+      <w:pPr>
+        <w:spacing w:after="0" w:line="240" w:lineRule="auto"/>
+        <w:rPr>
+          <w:rFonts w:ascii="Arial" w:eastAsia="Times New Roman" w:hAnsi="Arial" w:cs="Arial"/>
+          <w:color w:val="273B47"/>
+          <w:sz w:val="24"/>
+          <w:szCs w:val="24"/>
+          <w:lang w:eastAsia="es-CO"/>
+        </w:rPr>
+      </w:pPr>
+      <w:r>
+        <w:rPr>
+          <w:rFonts w:ascii="Arial" w:eastAsia="Times New Roman" w:hAnsi="Arial" w:cs="Arial"/>
+          <w:color w:val="273B47"/>
+          <w:sz w:val="24"/>
+          <w:szCs w:val="24"/>
+          <w:lang w:eastAsia="es-CO"/>
+        </w:rPr>
+        <w:br/>
+        <w:t xml:space="preserve">Algo que aporta mucho a la usabilidad del usuario es el poder mostrar en el </w:t>
+      </w:r>
+      <w:proofErr w:type="spellStart"/>
+      <w:r>
+        <w:rPr>
+          <w:rFonts w:ascii="Arial" w:eastAsia="Times New Roman" w:hAnsi="Arial" w:cs="Arial"/>
+          <w:color w:val="273B47"/>
+          <w:sz w:val="24"/>
+          <w:szCs w:val="24"/>
+          <w:lang w:eastAsia="es-CO"/>
+        </w:rPr>
+        <w:t>Title</w:t>
+      </w:r>
+      <w:proofErr w:type="spellEnd"/>
+      <w:r>
+        <w:rPr>
+          <w:rFonts w:ascii="Arial" w:eastAsia="Times New Roman" w:hAnsi="Arial" w:cs="Arial"/>
+          <w:color w:val="273B47"/>
+          <w:sz w:val="24"/>
+          <w:szCs w:val="24"/>
+          <w:lang w:eastAsia="es-CO"/>
+        </w:rPr>
+        <w:t xml:space="preserve"> el </w:t>
+      </w:r>
+      <w:r>
+        <w:rPr>
+          <w:rFonts w:ascii="Arial" w:eastAsia="Times New Roman" w:hAnsi="Arial" w:cs="Arial"/>
+          <w:color w:val="273B47"/>
+          <w:sz w:val="24"/>
+          <w:szCs w:val="24"/>
+          <w:lang w:eastAsia="es-CO"/>
+        </w:rPr>
+        <w:lastRenderedPageBreak/>
+        <w:t xml:space="preserve">mensaje correcto de acuerdo a la vista en la que estemos, para eso nos vamos a apoyar de algunos cambios desde el </w:t>
+      </w:r>
+      <w:proofErr w:type="spellStart"/>
+      <w:r>
+        <w:rPr>
+          <w:rFonts w:ascii="Arial" w:eastAsia="Times New Roman" w:hAnsi="Arial" w:cs="Arial"/>
+          <w:color w:val="273B47"/>
+          <w:sz w:val="24"/>
+          <w:szCs w:val="24"/>
+          <w:lang w:eastAsia="es-CO"/>
+        </w:rPr>
+        <w:t>backend</w:t>
+      </w:r>
+      <w:proofErr w:type="spellEnd"/>
+      <w:r>
+        <w:rPr>
+          <w:rFonts w:ascii="Arial" w:eastAsia="Times New Roman" w:hAnsi="Arial" w:cs="Arial"/>
+          <w:color w:val="273B47"/>
+          <w:sz w:val="24"/>
+          <w:szCs w:val="24"/>
+          <w:lang w:eastAsia="es-CO"/>
+        </w:rPr>
+        <w:t xml:space="preserve"> además de una nueva librería llamada </w:t>
+      </w:r>
+      <w:proofErr w:type="spellStart"/>
+      <w:r>
+        <w:rPr>
+          <w:rFonts w:ascii="Arial" w:eastAsia="Times New Roman" w:hAnsi="Arial" w:cs="Arial"/>
+          <w:color w:val="273B47"/>
+          <w:sz w:val="24"/>
+          <w:szCs w:val="24"/>
+          <w:lang w:eastAsia="es-CO"/>
+        </w:rPr>
+        <w:t>title</w:t>
+      </w:r>
+      <w:proofErr w:type="spellEnd"/>
+      <w:r>
+        <w:rPr>
+          <w:rFonts w:ascii="Arial" w:eastAsia="Times New Roman" w:hAnsi="Arial" w:cs="Arial"/>
+          <w:color w:val="273B47"/>
+          <w:sz w:val="24"/>
+          <w:szCs w:val="24"/>
+          <w:lang w:eastAsia="es-CO"/>
+        </w:rPr>
+        <w:t xml:space="preserve">, para asegurar que el </w:t>
+      </w:r>
+      <w:proofErr w:type="spellStart"/>
+      <w:r>
+        <w:rPr>
+          <w:rFonts w:ascii="Arial" w:eastAsia="Times New Roman" w:hAnsi="Arial" w:cs="Arial"/>
+          <w:color w:val="273B47"/>
+          <w:sz w:val="24"/>
+          <w:szCs w:val="24"/>
+          <w:lang w:eastAsia="es-CO"/>
+        </w:rPr>
+        <w:t>title</w:t>
+      </w:r>
+      <w:proofErr w:type="spellEnd"/>
+      <w:r>
+        <w:rPr>
+          <w:rFonts w:ascii="Arial" w:eastAsia="Times New Roman" w:hAnsi="Arial" w:cs="Arial"/>
+          <w:color w:val="273B47"/>
+          <w:sz w:val="24"/>
+          <w:szCs w:val="24"/>
+          <w:lang w:eastAsia="es-CO"/>
+        </w:rPr>
+        <w:t xml:space="preserve"> cambia de acuerdo a la ruta que elijamos. </w:t>
+      </w:r>
+    </w:p>
+    <w:p>
+      <w:pPr>
+        <w:rPr>
+          <w:u w:val="single"/>
+        </w:rPr>
+      </w:pPr>
+    </w:p>
+    <w:p>
+      <w:pPr>
+        <w:rPr>
+          <w:u w:val="single"/>
+        </w:rPr>
+      </w:pPr>
+    </w:p>
+    <w:p>
+      <w:pPr>
+        <w:spacing w:line="240" w:lineRule="auto"/>
+        <w:rPr>
+          <w:rFonts w:ascii="cooper_hewittmedium" w:eastAsia="Times New Roman" w:hAnsi="cooper_hewittmedium" w:cs="Times New Roman"/>
+          <w:b/>
+          <w:bCs/>
+          <w:color w:val="000000"/>
+          <w:spacing w:val="-2"/>
+          <w:sz w:val="36"/>
+          <w:szCs w:val="36"/>
+          <w:lang w:eastAsia="es-CO"/>
+        </w:rPr>
+      </w:pPr>
+      <w:r>
+        <w:rPr>
+          <w:rFonts w:ascii="cooper_hewittmedium" w:eastAsia="Times New Roman" w:hAnsi="cooper_hewittmedium" w:cs="Times New Roman"/>
+          <w:b/>
+          <w:bCs/>
+          <w:color w:val="000000"/>
+          <w:spacing w:val="-2"/>
+          <w:sz w:val="36"/>
+          <w:szCs w:val="36"/>
+          <w:lang w:eastAsia="es-CO"/>
+        </w:rPr>
+        <w:t xml:space="preserve">Agregando las imágenes de los usuarios al </w:t>
+      </w:r>
+      <w:proofErr w:type="spellStart"/>
+      <w:r>
+        <w:rPr>
+          <w:rFonts w:ascii="cooper_hewittmedium" w:eastAsia="Times New Roman" w:hAnsi="cooper_hewittmedium" w:cs="Times New Roman"/>
+          <w:b/>
+          <w:bCs/>
+          <w:color w:val="000000"/>
+          <w:spacing w:val="-2"/>
+          <w:sz w:val="36"/>
+          <w:szCs w:val="36"/>
+          <w:lang w:eastAsia="es-CO"/>
+        </w:rPr>
+        <w:t>timeline</w:t>
+      </w:r>
+      <w:proofErr w:type="spellEnd"/>
+    </w:p>
+    <w:p>
+      <w:pPr>
+        <w:spacing w:after="0" w:line="240" w:lineRule="auto"/>
+        <w:rPr>
+          <w:rFonts w:ascii="Arial" w:eastAsia="Times New Roman" w:hAnsi="Arial" w:cs="Arial"/>
+          <w:color w:val="273B47"/>
+          <w:sz w:val="24"/>
+          <w:szCs w:val="24"/>
+          <w:lang w:eastAsia="es-CO"/>
+        </w:rPr>
+      </w:pPr>
+      <w:r>
+        <w:rPr>
+          <w:rFonts w:ascii="Arial" w:eastAsia="Times New Roman" w:hAnsi="Arial" w:cs="Arial"/>
+          <w:color w:val="273B47"/>
+          <w:sz w:val="24"/>
+          <w:szCs w:val="24"/>
+          <w:lang w:eastAsia="es-CO"/>
+        </w:rPr>
+        <w:br/>
+        <w:t xml:space="preserve">Ya tenemos listo el modulo para agregar imágenes, el siguiente paso es agregarlas. Primero, repasamos los recursos de </w:t>
+      </w:r>
+      <w:proofErr w:type="spellStart"/>
+      <w:r>
+        <w:rPr>
+          <w:rFonts w:ascii="Arial" w:eastAsia="Times New Roman" w:hAnsi="Arial" w:cs="Arial"/>
+          <w:color w:val="273B47"/>
+          <w:sz w:val="24"/>
+          <w:szCs w:val="24"/>
+          <w:lang w:eastAsia="es-CO"/>
+        </w:rPr>
+        <w:t>materialize</w:t>
+      </w:r>
+      <w:proofErr w:type="spellEnd"/>
+      <w:r>
+        <w:rPr>
+          <w:rFonts w:ascii="Arial" w:eastAsia="Times New Roman" w:hAnsi="Arial" w:cs="Arial"/>
+          <w:color w:val="273B47"/>
+          <w:sz w:val="24"/>
+          <w:szCs w:val="24"/>
+          <w:lang w:eastAsia="es-CO"/>
+        </w:rPr>
+        <w:t xml:space="preserve"> para tener un UI Material </w:t>
+      </w:r>
+      <w:proofErr w:type="spellStart"/>
+      <w:r>
+        <w:rPr>
+          <w:rFonts w:ascii="Arial" w:eastAsia="Times New Roman" w:hAnsi="Arial" w:cs="Arial"/>
+          <w:color w:val="273B47"/>
+          <w:sz w:val="24"/>
+          <w:szCs w:val="24"/>
+          <w:lang w:eastAsia="es-CO"/>
+        </w:rPr>
+        <w:t>Design</w:t>
+      </w:r>
+      <w:proofErr w:type="spellEnd"/>
+      <w:r>
+        <w:rPr>
+          <w:rFonts w:ascii="Arial" w:eastAsia="Times New Roman" w:hAnsi="Arial" w:cs="Arial"/>
+          <w:color w:val="273B47"/>
+          <w:sz w:val="24"/>
+          <w:szCs w:val="24"/>
+          <w:lang w:eastAsia="es-CO"/>
+        </w:rPr>
+        <w:t xml:space="preserve">. Además, vamos a crear algunos objetos con valores que esperamos tenga la vista de imagen y </w:t>
+      </w:r>
+      <w:proofErr w:type="spellStart"/>
+      <w:r>
+        <w:rPr>
+          <w:rFonts w:ascii="Arial" w:eastAsia="Times New Roman" w:hAnsi="Arial" w:cs="Arial"/>
+          <w:color w:val="273B47"/>
+          <w:sz w:val="24"/>
+          <w:szCs w:val="24"/>
+          <w:lang w:eastAsia="es-CO"/>
+        </w:rPr>
+        <w:t>renderizarla</w:t>
+      </w:r>
+      <w:proofErr w:type="spellEnd"/>
+      <w:r>
+        <w:rPr>
+          <w:rFonts w:ascii="Arial" w:eastAsia="Times New Roman" w:hAnsi="Arial" w:cs="Arial"/>
+          <w:color w:val="273B47"/>
+          <w:sz w:val="24"/>
+          <w:szCs w:val="24"/>
+          <w:lang w:eastAsia="es-CO"/>
+        </w:rPr>
+        <w:t xml:space="preserve"> en nuestro </w:t>
+      </w:r>
+      <w:proofErr w:type="spellStart"/>
+      <w:r>
+        <w:rPr>
+          <w:rFonts w:ascii="Arial" w:eastAsia="Times New Roman" w:hAnsi="Arial" w:cs="Arial"/>
+          <w:color w:val="273B47"/>
+          <w:sz w:val="24"/>
+          <w:szCs w:val="24"/>
+          <w:lang w:eastAsia="es-CO"/>
+        </w:rPr>
+        <w:t>template</w:t>
+      </w:r>
+      <w:proofErr w:type="spellEnd"/>
+      <w:r>
+        <w:rPr>
+          <w:rFonts w:ascii="Arial" w:eastAsia="Times New Roman" w:hAnsi="Arial" w:cs="Arial"/>
+          <w:color w:val="273B47"/>
+          <w:sz w:val="24"/>
+          <w:szCs w:val="24"/>
+          <w:lang w:eastAsia="es-CO"/>
+        </w:rPr>
+        <w:t>, muy fácil gracias a yo-yo.</w:t>
       </w:r>
     </w:p>
     <w:p>

</xml_diff>

<commit_message>
Agregando la funcionalidad de like
</commit_message>
<xml_diff>
--- a/DocumentacionCurso.docx
+++ b/DocumentacionCurso.docx
@@ -2408,6 +2408,130 @@
           <w:lang w:eastAsia="es-CO"/>
         </w:rPr>
         <w:t>, muy fácil gracias a yo-yo.</w:t>
+      </w:r>
+    </w:p>
+    <w:p>
+      <w:pPr>
+        <w:rPr>
+          <w:u w:val="single"/>
+        </w:rPr>
+      </w:pPr>
+    </w:p>
+    <w:p>
+      <w:pPr>
+        <w:rPr>
+          <w:u w:val="single"/>
+        </w:rPr>
+      </w:pPr>
+    </w:p>
+    <w:p>
+      <w:pPr>
+        <w:spacing w:line="240" w:lineRule="auto"/>
+        <w:rPr>
+          <w:rFonts w:ascii="cooper_hewittmedium" w:eastAsia="Times New Roman" w:hAnsi="cooper_hewittmedium" w:cs="Times New Roman"/>
+          <w:b/>
+          <w:bCs/>
+          <w:color w:val="000000"/>
+          <w:spacing w:val="-2"/>
+          <w:sz w:val="36"/>
+          <w:szCs w:val="36"/>
+          <w:lang w:eastAsia="es-CO"/>
+        </w:rPr>
+      </w:pPr>
+      <w:r>
+        <w:rPr>
+          <w:rFonts w:ascii="cooper_hewittmedium" w:eastAsia="Times New Roman" w:hAnsi="cooper_hewittmedium" w:cs="Times New Roman"/>
+          <w:b/>
+          <w:bCs/>
+          <w:color w:val="000000"/>
+          <w:spacing w:val="-2"/>
+          <w:sz w:val="36"/>
+          <w:szCs w:val="36"/>
+          <w:lang w:eastAsia="es-CO"/>
+        </w:rPr>
+        <w:t xml:space="preserve">Agregando la funcionalidad de </w:t>
+      </w:r>
+      <w:proofErr w:type="spellStart"/>
+      <w:r>
+        <w:rPr>
+          <w:rFonts w:ascii="cooper_hewittmedium" w:eastAsia="Times New Roman" w:hAnsi="cooper_hewittmedium" w:cs="Times New Roman"/>
+          <w:b/>
+          <w:bCs/>
+          <w:color w:val="000000"/>
+          <w:spacing w:val="-2"/>
+          <w:sz w:val="36"/>
+          <w:szCs w:val="36"/>
+          <w:lang w:eastAsia="es-CO"/>
+        </w:rPr>
+        <w:t>like</w:t>
+      </w:r>
+      <w:proofErr w:type="spellEnd"/>
+    </w:p>
+    <w:p>
+      <w:pPr>
+        <w:spacing w:after="0" w:line="240" w:lineRule="auto"/>
+        <w:rPr>
+          <w:rFonts w:ascii="Arial" w:eastAsia="Times New Roman" w:hAnsi="Arial" w:cs="Arial"/>
+          <w:color w:val="273B47"/>
+          <w:sz w:val="24"/>
+          <w:szCs w:val="24"/>
+          <w:lang w:eastAsia="es-CO"/>
+        </w:rPr>
+      </w:pPr>
+      <w:r>
+        <w:rPr>
+          <w:rFonts w:ascii="Arial" w:eastAsia="Times New Roman" w:hAnsi="Arial" w:cs="Arial"/>
+          <w:color w:val="273B47"/>
+          <w:sz w:val="24"/>
+          <w:szCs w:val="24"/>
+          <w:lang w:eastAsia="es-CO"/>
+        </w:rPr>
+        <w:br/>
+        <w:t xml:space="preserve">El número de </w:t>
+      </w:r>
+      <w:proofErr w:type="spellStart"/>
+      <w:r>
+        <w:rPr>
+          <w:rFonts w:ascii="Arial" w:eastAsia="Times New Roman" w:hAnsi="Arial" w:cs="Arial"/>
+          <w:color w:val="273B47"/>
+          <w:sz w:val="24"/>
+          <w:szCs w:val="24"/>
+          <w:lang w:eastAsia="es-CO"/>
+        </w:rPr>
+        <w:t>likes</w:t>
+      </w:r>
+      <w:proofErr w:type="spellEnd"/>
+      <w:r>
+        <w:rPr>
+          <w:rFonts w:ascii="Arial" w:eastAsia="Times New Roman" w:hAnsi="Arial" w:cs="Arial"/>
+          <w:color w:val="273B47"/>
+          <w:sz w:val="24"/>
+          <w:szCs w:val="24"/>
+          <w:lang w:eastAsia="es-CO"/>
+        </w:rPr>
+        <w:t xml:space="preserve"> en una foto nos ayudará a aprender cómo actualizar ciertos elementos del UI de acuerdo a ciertos eventos. Yo-yo, tiene una forma de hacer esto gracias a su función </w:t>
+      </w:r>
+      <w:proofErr w:type="spellStart"/>
+      <w:r>
+        <w:rPr>
+          <w:rFonts w:ascii="Arial" w:eastAsia="Times New Roman" w:hAnsi="Arial" w:cs="Arial"/>
+          <w:color w:val="273B47"/>
+          <w:sz w:val="24"/>
+          <w:szCs w:val="24"/>
+          <w:lang w:eastAsia="es-CO"/>
+        </w:rPr>
+        <w:t>update</w:t>
+      </w:r>
+      <w:proofErr w:type="spellEnd"/>
+      <w:r>
+        <w:rPr>
+          <w:rFonts w:ascii="Arial" w:eastAsia="Times New Roman" w:hAnsi="Arial" w:cs="Arial"/>
+          <w:color w:val="273B47"/>
+          <w:sz w:val="24"/>
+          <w:szCs w:val="24"/>
+          <w:lang w:eastAsia="es-CO"/>
+        </w:rPr>
+        <w:t>, solo indicamos cuál es el elemento viejo y qué nuevo elemento nuevo deseamos mostrar, esto es transparente para el usuario final ya que no recarga todo el navegador. </w:t>
       </w:r>
     </w:p>
     <w:p>

</xml_diff>

<commit_message>
Agregando la fecha de publicación
</commit_message>
<xml_diff>
--- a/DocumentacionCurso.docx
+++ b/DocumentacionCurso.docx
@@ -2532,6 +2532,107 @@
           <w:lang w:eastAsia="es-CO"/>
         </w:rPr>
         <w:t>, solo indicamos cuál es el elemento viejo y qué nuevo elemento nuevo deseamos mostrar, esto es transparente para el usuario final ya que no recarga todo el navegador. </w:t>
+      </w:r>
+    </w:p>
+    <w:p>
+      <w:pPr>
+        <w:rPr>
+          <w:u w:val="single"/>
+        </w:rPr>
+      </w:pPr>
+    </w:p>
+    <w:p>
+      <w:pPr>
+        <w:spacing w:line="240" w:lineRule="auto"/>
+        <w:rPr>
+          <w:rFonts w:ascii="cooper_hewittmedium" w:eastAsia="Times New Roman" w:hAnsi="cooper_hewittmedium" w:cs="Times New Roman"/>
+          <w:b/>
+          <w:bCs/>
+          <w:color w:val="000000"/>
+          <w:spacing w:val="-2"/>
+          <w:sz w:val="36"/>
+          <w:szCs w:val="36"/>
+          <w:lang w:eastAsia="es-CO"/>
+        </w:rPr>
+      </w:pPr>
+      <w:r>
+        <w:rPr>
+          <w:rFonts w:ascii="cooper_hewittmedium" w:eastAsia="Times New Roman" w:hAnsi="cooper_hewittmedium" w:cs="Times New Roman"/>
+          <w:b/>
+          <w:bCs/>
+          <w:color w:val="000000"/>
+          <w:spacing w:val="-2"/>
+          <w:sz w:val="36"/>
+          <w:szCs w:val="36"/>
+          <w:lang w:eastAsia="es-CO"/>
+        </w:rPr>
+        <w:t>Agregando la fecha de publicación</w:t>
+      </w:r>
+    </w:p>
+    <w:p>
+      <w:pPr>
+        <w:spacing w:after="0" w:line="240" w:lineRule="auto"/>
+        <w:rPr>
+          <w:rFonts w:ascii="Arial" w:eastAsia="Times New Roman" w:hAnsi="Arial" w:cs="Arial"/>
+          <w:color w:val="273B47"/>
+          <w:sz w:val="24"/>
+          <w:szCs w:val="24"/>
+          <w:lang w:eastAsia="es-CO"/>
+        </w:rPr>
+      </w:pPr>
+      <w:r>
+        <w:rPr>
+          <w:rFonts w:ascii="Arial" w:eastAsia="Times New Roman" w:hAnsi="Arial" w:cs="Arial"/>
+          <w:color w:val="273B47"/>
+          <w:sz w:val="24"/>
+          <w:szCs w:val="24"/>
+          <w:lang w:eastAsia="es-CO"/>
+        </w:rPr>
+        <w:t xml:space="preserve">Moment.js es una librería que nos ofrece diferentes formas de agregar fechas, desde el tradicional formato 24 horas hasta las fechas relativas (Hace x tiempo). </w:t>
+      </w:r>
+      <w:proofErr w:type="spellStart"/>
+      <w:r>
+        <w:rPr>
+          <w:rFonts w:ascii="Arial" w:eastAsia="Times New Roman" w:hAnsi="Arial" w:cs="Arial"/>
+          <w:color w:val="273B47"/>
+          <w:sz w:val="24"/>
+          <w:szCs w:val="24"/>
+          <w:lang w:eastAsia="es-CO"/>
+        </w:rPr>
+        <w:t>Platzigram</w:t>
+      </w:r>
+      <w:proofErr w:type="spellEnd"/>
+      <w:r>
+        <w:rPr>
+          <w:rFonts w:ascii="Arial" w:eastAsia="Times New Roman" w:hAnsi="Arial" w:cs="Arial"/>
+          <w:color w:val="273B47"/>
+          <w:sz w:val="24"/>
+          <w:szCs w:val="24"/>
+          <w:lang w:eastAsia="es-CO"/>
+        </w:rPr>
+        <w:t xml:space="preserve"> usa fechas relativas, por lo tanto, solo necesitamos pasar como parámetro la fecha actual </w:t>
+      </w:r>
+      <w:proofErr w:type="gramStart"/>
+      <w:r>
+        <w:rPr>
+          <w:rFonts w:ascii="Arial" w:eastAsia="Times New Roman" w:hAnsi="Arial" w:cs="Arial"/>
+          <w:color w:val="273B47"/>
+          <w:sz w:val="24"/>
+          <w:szCs w:val="24"/>
+          <w:lang w:eastAsia="es-CO"/>
+        </w:rPr>
+        <w:t>( se</w:t>
+      </w:r>
+      <w:proofErr w:type="gramEnd"/>
+      <w:r>
+        <w:rPr>
+          <w:rFonts w:ascii="Arial" w:eastAsia="Times New Roman" w:hAnsi="Arial" w:cs="Arial"/>
+          <w:color w:val="273B47"/>
+          <w:sz w:val="24"/>
+          <w:szCs w:val="24"/>
+          <w:lang w:eastAsia="es-CO"/>
+        </w:rPr>
+        <w:t xml:space="preserve"> puede usar new Date() ) y la librería se encarga del resto. </w:t>
       </w:r>
     </w:p>
     <w:p>

</xml_diff>

<commit_message>
Utilizando FormatJS para internacionalizar las fechas
</commit_message>
<xml_diff>
--- a/DocumentacionCurso.docx
+++ b/DocumentacionCurso.docx
@@ -2641,8 +2641,286 @@
           <w:u w:val="single"/>
         </w:rPr>
       </w:pPr>
+    </w:p>
+    <w:p>
+      <w:pPr>
+        <w:rPr>
+          <w:u w:val="single"/>
+        </w:rPr>
+      </w:pPr>
+    </w:p>
+    <w:p>
+      <w:pPr>
+        <w:spacing w:line="240" w:lineRule="auto"/>
+        <w:rPr>
+          <w:rFonts w:ascii="cooper_hewittmedium" w:eastAsia="Times New Roman" w:hAnsi="cooper_hewittmedium" w:cs="Times New Roman"/>
+          <w:b/>
+          <w:bCs/>
+          <w:color w:val="000000"/>
+          <w:spacing w:val="-2"/>
+          <w:sz w:val="36"/>
+          <w:szCs w:val="36"/>
+          <w:lang w:eastAsia="es-CO"/>
+        </w:rPr>
+      </w:pPr>
+      <w:r>
+        <w:rPr>
+          <w:rFonts w:ascii="cooper_hewittmedium" w:eastAsia="Times New Roman" w:hAnsi="cooper_hewittmedium" w:cs="Times New Roman"/>
+          <w:b/>
+          <w:bCs/>
+          <w:color w:val="000000"/>
+          <w:spacing w:val="-2"/>
+          <w:sz w:val="36"/>
+          <w:szCs w:val="36"/>
+          <w:lang w:eastAsia="es-CO"/>
+        </w:rPr>
+        <w:t xml:space="preserve">Utilizando </w:t>
+      </w:r>
+      <w:proofErr w:type="spellStart"/>
+      <w:r>
+        <w:rPr>
+          <w:rFonts w:ascii="cooper_hewittmedium" w:eastAsia="Times New Roman" w:hAnsi="cooper_hewittmedium" w:cs="Times New Roman"/>
+          <w:b/>
+          <w:bCs/>
+          <w:color w:val="000000"/>
+          <w:spacing w:val="-2"/>
+          <w:sz w:val="36"/>
+          <w:szCs w:val="36"/>
+          <w:lang w:eastAsia="es-CO"/>
+        </w:rPr>
+        <w:t>FormatJS</w:t>
+      </w:r>
+      <w:proofErr w:type="spellEnd"/>
+      <w:r>
+        <w:rPr>
+          <w:rFonts w:ascii="cooper_hewittmedium" w:eastAsia="Times New Roman" w:hAnsi="cooper_hewittmedium" w:cs="Times New Roman"/>
+          <w:b/>
+          <w:bCs/>
+          <w:color w:val="000000"/>
+          <w:spacing w:val="-2"/>
+          <w:sz w:val="36"/>
+          <w:szCs w:val="36"/>
+          <w:lang w:eastAsia="es-CO"/>
+        </w:rPr>
+        <w:t xml:space="preserve"> para internacionalizar las fechas</w:t>
+      </w:r>
+    </w:p>
+    <w:p>
+      <w:pPr>
+        <w:spacing w:after="0" w:line="240" w:lineRule="auto"/>
+        <w:rPr>
+          <w:rFonts w:ascii="Arial" w:eastAsia="Times New Roman" w:hAnsi="Arial" w:cs="Arial"/>
+          <w:color w:val="273B47"/>
+          <w:sz w:val="24"/>
+          <w:szCs w:val="24"/>
+          <w:lang w:eastAsia="es-CO"/>
+        </w:rPr>
+      </w:pPr>
+      <w:r>
+        <w:rPr>
+          <w:rFonts w:ascii="Arial" w:eastAsia="Times New Roman" w:hAnsi="Arial" w:cs="Arial"/>
+          <w:color w:val="273B47"/>
+          <w:sz w:val="24"/>
+          <w:szCs w:val="24"/>
+          <w:lang w:eastAsia="es-CO"/>
+        </w:rPr>
+        <w:t xml:space="preserve">Soportar múltiples idiomas es un requerimiento básico en el desarrollo de aplicaciones modernas. Gracias a una librería llamada </w:t>
+      </w:r>
+      <w:proofErr w:type="spellStart"/>
+      <w:r>
+        <w:rPr>
+          <w:rFonts w:ascii="Arial" w:eastAsia="Times New Roman" w:hAnsi="Arial" w:cs="Arial"/>
+          <w:color w:val="273B47"/>
+          <w:sz w:val="24"/>
+          <w:szCs w:val="24"/>
+          <w:lang w:eastAsia="es-CO"/>
+        </w:rPr>
+        <w:t>FormatJS</w:t>
+      </w:r>
+      <w:proofErr w:type="spellEnd"/>
+      <w:r>
+        <w:rPr>
+          <w:rFonts w:ascii="Arial" w:eastAsia="Times New Roman" w:hAnsi="Arial" w:cs="Arial"/>
+          <w:color w:val="273B47"/>
+          <w:sz w:val="24"/>
+          <w:szCs w:val="24"/>
+          <w:lang w:eastAsia="es-CO"/>
+        </w:rPr>
+        <w:t xml:space="preserve">, podemos disponer de traducción de fecha y textos del lado del cliente. Además, usaremos un </w:t>
+      </w:r>
+      <w:proofErr w:type="spellStart"/>
+      <w:r>
+        <w:rPr>
+          <w:rFonts w:ascii="Arial" w:eastAsia="Times New Roman" w:hAnsi="Arial" w:cs="Arial"/>
+          <w:color w:val="273B47"/>
+          <w:sz w:val="24"/>
+          <w:szCs w:val="24"/>
+          <w:lang w:eastAsia="es-CO"/>
+        </w:rPr>
+        <w:t>polyfill</w:t>
+      </w:r>
+      <w:proofErr w:type="spellEnd"/>
+      <w:r>
+        <w:rPr>
+          <w:rFonts w:ascii="Arial" w:eastAsia="Times New Roman" w:hAnsi="Arial" w:cs="Arial"/>
+          <w:color w:val="273B47"/>
+          <w:sz w:val="24"/>
+          <w:szCs w:val="24"/>
+          <w:lang w:eastAsia="es-CO"/>
+        </w:rPr>
+        <w:t xml:space="preserve"> para asegurar la compatibilidad en todos los navegadores.</w:t>
+      </w:r>
+    </w:p>
+    <w:p>
+      <w:pPr>
+        <w:spacing w:after="0" w:line="240" w:lineRule="auto"/>
+        <w:rPr>
+          <w:rFonts w:ascii="Arial" w:eastAsia="Times New Roman" w:hAnsi="Arial" w:cs="Arial"/>
+          <w:color w:val="273B47"/>
+          <w:sz w:val="24"/>
+          <w:szCs w:val="24"/>
+          <w:lang w:eastAsia="es-CO"/>
+        </w:rPr>
+      </w:pPr>
       <w:bookmarkStart w:id="0" w:name="_GoBack"/>
       <w:bookmarkEnd w:id="0"/>
+    </w:p>
+    <w:p>
+      <w:pPr>
+        <w:rPr>
+          <w:u w:val="single"/>
+        </w:rPr>
+      </w:pPr>
+    </w:p>
+    <w:p>
+      <w:pPr>
+        <w:spacing w:line="240" w:lineRule="auto"/>
+        <w:rPr>
+          <w:rFonts w:ascii="cooper_hewittmedium" w:eastAsia="Times New Roman" w:hAnsi="cooper_hewittmedium" w:cs="Times New Roman"/>
+          <w:b/>
+          <w:bCs/>
+          <w:color w:val="000000"/>
+          <w:spacing w:val="-2"/>
+          <w:sz w:val="36"/>
+          <w:szCs w:val="36"/>
+          <w:lang w:eastAsia="es-CO"/>
+        </w:rPr>
+      </w:pPr>
+      <w:r>
+        <w:rPr>
+          <w:rFonts w:ascii="cooper_hewittmedium" w:eastAsia="Times New Roman" w:hAnsi="cooper_hewittmedium" w:cs="Times New Roman"/>
+          <w:b/>
+          <w:bCs/>
+          <w:color w:val="000000"/>
+          <w:spacing w:val="-2"/>
+          <w:sz w:val="36"/>
+          <w:szCs w:val="36"/>
+          <w:lang w:eastAsia="es-CO"/>
+        </w:rPr>
+        <w:lastRenderedPageBreak/>
+        <w:t xml:space="preserve">Utilizando </w:t>
+      </w:r>
+      <w:proofErr w:type="spellStart"/>
+      <w:r>
+        <w:rPr>
+          <w:rFonts w:ascii="cooper_hewittmedium" w:eastAsia="Times New Roman" w:hAnsi="cooper_hewittmedium" w:cs="Times New Roman"/>
+          <w:b/>
+          <w:bCs/>
+          <w:color w:val="000000"/>
+          <w:spacing w:val="-2"/>
+          <w:sz w:val="36"/>
+          <w:szCs w:val="36"/>
+          <w:lang w:eastAsia="es-CO"/>
+        </w:rPr>
+        <w:t>FormatJS</w:t>
+      </w:r>
+      <w:proofErr w:type="spellEnd"/>
+      <w:r>
+        <w:rPr>
+          <w:rFonts w:ascii="cooper_hewittmedium" w:eastAsia="Times New Roman" w:hAnsi="cooper_hewittmedium" w:cs="Times New Roman"/>
+          <w:b/>
+          <w:bCs/>
+          <w:color w:val="000000"/>
+          <w:spacing w:val="-2"/>
+          <w:sz w:val="36"/>
+          <w:szCs w:val="36"/>
+          <w:lang w:eastAsia="es-CO"/>
+        </w:rPr>
+        <w:t xml:space="preserve"> para internacionalizar las fechas</w:t>
+      </w:r>
+    </w:p>
+    <w:p>
+      <w:pPr>
+        <w:spacing w:after="0" w:line="240" w:lineRule="auto"/>
+        <w:rPr>
+          <w:rFonts w:ascii="Arial" w:eastAsia="Times New Roman" w:hAnsi="Arial" w:cs="Arial"/>
+          <w:color w:val="273B47"/>
+          <w:sz w:val="24"/>
+          <w:szCs w:val="24"/>
+          <w:lang w:eastAsia="es-CO"/>
+        </w:rPr>
+      </w:pPr>
+      <w:r>
+        <w:rPr>
+          <w:rFonts w:ascii="Arial" w:eastAsia="Times New Roman" w:hAnsi="Arial" w:cs="Arial"/>
+          <w:color w:val="273B47"/>
+          <w:sz w:val="24"/>
+          <w:szCs w:val="24"/>
+          <w:lang w:eastAsia="es-CO"/>
+        </w:rPr>
+        <w:t xml:space="preserve">Soportar múltiples idiomas es un requerimiento básico en el desarrollo de aplicaciones modernas. Gracias a una librería llamada </w:t>
+      </w:r>
+      <w:proofErr w:type="spellStart"/>
+      <w:r>
+        <w:rPr>
+          <w:rFonts w:ascii="Arial" w:eastAsia="Times New Roman" w:hAnsi="Arial" w:cs="Arial"/>
+          <w:color w:val="273B47"/>
+          <w:sz w:val="24"/>
+          <w:szCs w:val="24"/>
+          <w:lang w:eastAsia="es-CO"/>
+        </w:rPr>
+        <w:t>FormatJS</w:t>
+      </w:r>
+      <w:proofErr w:type="spellEnd"/>
+      <w:r>
+        <w:rPr>
+          <w:rFonts w:ascii="Arial" w:eastAsia="Times New Roman" w:hAnsi="Arial" w:cs="Arial"/>
+          <w:color w:val="273B47"/>
+          <w:sz w:val="24"/>
+          <w:szCs w:val="24"/>
+          <w:lang w:eastAsia="es-CO"/>
+        </w:rPr>
+        <w:t xml:space="preserve">, podemos disponer de traducción de fecha y textos del lado del cliente. Además, usaremos un </w:t>
+      </w:r>
+      <w:proofErr w:type="spellStart"/>
+      <w:r>
+        <w:rPr>
+          <w:rFonts w:ascii="Arial" w:eastAsia="Times New Roman" w:hAnsi="Arial" w:cs="Arial"/>
+          <w:color w:val="273B47"/>
+          <w:sz w:val="24"/>
+          <w:szCs w:val="24"/>
+          <w:lang w:eastAsia="es-CO"/>
+        </w:rPr>
+        <w:t>polyfill</w:t>
+      </w:r>
+      <w:proofErr w:type="spellEnd"/>
+      <w:r>
+        <w:rPr>
+          <w:rFonts w:ascii="Arial" w:eastAsia="Times New Roman" w:hAnsi="Arial" w:cs="Arial"/>
+          <w:color w:val="273B47"/>
+          <w:sz w:val="24"/>
+          <w:szCs w:val="24"/>
+          <w:lang w:eastAsia="es-CO"/>
+        </w:rPr>
+        <w:t xml:space="preserve"> para asegurar la compatibilidad en todos los navegadores.</w:t>
+      </w:r>
+    </w:p>
+    <w:p>
+      <w:pPr>
+        <w:rPr>
+          <w:u w:val="single"/>
+        </w:rPr>
+      </w:pPr>
     </w:p>
     <w:sectPr>
       <w:pgSz w:w="12240" w:h="15840"/>

</xml_diff>

<commit_message>
Utilizando FormatJS para internacionalizar los textos
</commit_message>
<xml_diff>
--- a/DocumentacionCurso.docx
+++ b/DocumentacionCurso.docx
@@ -2782,145 +2782,259 @@
           <w:lang w:eastAsia="es-CO"/>
         </w:rPr>
       </w:pPr>
+    </w:p>
+    <w:p>
+      <w:pPr>
+        <w:rPr>
+          <w:u w:val="single"/>
+        </w:rPr>
+      </w:pPr>
+    </w:p>
+    <w:p>
+      <w:pPr>
+        <w:spacing w:line="240" w:lineRule="auto"/>
+        <w:rPr>
+          <w:rFonts w:ascii="cooper_hewittmedium" w:eastAsia="Times New Roman" w:hAnsi="cooper_hewittmedium" w:cs="Times New Roman"/>
+          <w:b/>
+          <w:bCs/>
+          <w:color w:val="000000"/>
+          <w:spacing w:val="-2"/>
+          <w:sz w:val="36"/>
+          <w:szCs w:val="36"/>
+          <w:lang w:eastAsia="es-CO"/>
+        </w:rPr>
+      </w:pPr>
+      <w:r>
+        <w:rPr>
+          <w:rFonts w:ascii="cooper_hewittmedium" w:eastAsia="Times New Roman" w:hAnsi="cooper_hewittmedium" w:cs="Times New Roman"/>
+          <w:b/>
+          <w:bCs/>
+          <w:color w:val="000000"/>
+          <w:spacing w:val="-2"/>
+          <w:sz w:val="36"/>
+          <w:szCs w:val="36"/>
+          <w:lang w:eastAsia="es-CO"/>
+        </w:rPr>
+        <w:lastRenderedPageBreak/>
+        <w:t xml:space="preserve">Utilizando </w:t>
+      </w:r>
+      <w:proofErr w:type="spellStart"/>
+      <w:r>
+        <w:rPr>
+          <w:rFonts w:ascii="cooper_hewittmedium" w:eastAsia="Times New Roman" w:hAnsi="cooper_hewittmedium" w:cs="Times New Roman"/>
+          <w:b/>
+          <w:bCs/>
+          <w:color w:val="000000"/>
+          <w:spacing w:val="-2"/>
+          <w:sz w:val="36"/>
+          <w:szCs w:val="36"/>
+          <w:lang w:eastAsia="es-CO"/>
+        </w:rPr>
+        <w:t>FormatJS</w:t>
+      </w:r>
+      <w:proofErr w:type="spellEnd"/>
+      <w:r>
+        <w:rPr>
+          <w:rFonts w:ascii="cooper_hewittmedium" w:eastAsia="Times New Roman" w:hAnsi="cooper_hewittmedium" w:cs="Times New Roman"/>
+          <w:b/>
+          <w:bCs/>
+          <w:color w:val="000000"/>
+          <w:spacing w:val="-2"/>
+          <w:sz w:val="36"/>
+          <w:szCs w:val="36"/>
+          <w:lang w:eastAsia="es-CO"/>
+        </w:rPr>
+        <w:t xml:space="preserve"> para internacionalizar las fechas</w:t>
+      </w:r>
+    </w:p>
+    <w:p>
+      <w:pPr>
+        <w:spacing w:after="0" w:line="240" w:lineRule="auto"/>
+        <w:rPr>
+          <w:rFonts w:ascii="Arial" w:eastAsia="Times New Roman" w:hAnsi="Arial" w:cs="Arial"/>
+          <w:color w:val="273B47"/>
+          <w:sz w:val="24"/>
+          <w:szCs w:val="24"/>
+          <w:lang w:eastAsia="es-CO"/>
+        </w:rPr>
+      </w:pPr>
+      <w:r>
+        <w:rPr>
+          <w:rFonts w:ascii="Arial" w:eastAsia="Times New Roman" w:hAnsi="Arial" w:cs="Arial"/>
+          <w:color w:val="273B47"/>
+          <w:sz w:val="24"/>
+          <w:szCs w:val="24"/>
+          <w:lang w:eastAsia="es-CO"/>
+        </w:rPr>
+        <w:t xml:space="preserve">Soportar múltiples idiomas es un requerimiento básico en el desarrollo de aplicaciones modernas. Gracias a una librería llamada </w:t>
+      </w:r>
+      <w:proofErr w:type="spellStart"/>
+      <w:r>
+        <w:rPr>
+          <w:rFonts w:ascii="Arial" w:eastAsia="Times New Roman" w:hAnsi="Arial" w:cs="Arial"/>
+          <w:color w:val="273B47"/>
+          <w:sz w:val="24"/>
+          <w:szCs w:val="24"/>
+          <w:lang w:eastAsia="es-CO"/>
+        </w:rPr>
+        <w:t>FormatJS</w:t>
+      </w:r>
+      <w:proofErr w:type="spellEnd"/>
+      <w:r>
+        <w:rPr>
+          <w:rFonts w:ascii="Arial" w:eastAsia="Times New Roman" w:hAnsi="Arial" w:cs="Arial"/>
+          <w:color w:val="273B47"/>
+          <w:sz w:val="24"/>
+          <w:szCs w:val="24"/>
+          <w:lang w:eastAsia="es-CO"/>
+        </w:rPr>
+        <w:t xml:space="preserve">, podemos disponer de traducción de fecha y textos del lado del cliente. Además, usaremos un </w:t>
+      </w:r>
+      <w:proofErr w:type="spellStart"/>
+      <w:r>
+        <w:rPr>
+          <w:rFonts w:ascii="Arial" w:eastAsia="Times New Roman" w:hAnsi="Arial" w:cs="Arial"/>
+          <w:color w:val="273B47"/>
+          <w:sz w:val="24"/>
+          <w:szCs w:val="24"/>
+          <w:lang w:eastAsia="es-CO"/>
+        </w:rPr>
+        <w:t>polyfill</w:t>
+      </w:r>
+      <w:proofErr w:type="spellEnd"/>
+      <w:r>
+        <w:rPr>
+          <w:rFonts w:ascii="Arial" w:eastAsia="Times New Roman" w:hAnsi="Arial" w:cs="Arial"/>
+          <w:color w:val="273B47"/>
+          <w:sz w:val="24"/>
+          <w:szCs w:val="24"/>
+          <w:lang w:eastAsia="es-CO"/>
+        </w:rPr>
+        <w:t xml:space="preserve"> para asegurar la compatibilidad en todos los navegadores.</w:t>
+      </w:r>
+    </w:p>
+    <w:p>
+      <w:pPr>
+        <w:rPr>
+          <w:u w:val="single"/>
+        </w:rPr>
+      </w:pPr>
+    </w:p>
+    <w:p>
+      <w:pPr>
+        <w:rPr>
+          <w:u w:val="single"/>
+        </w:rPr>
+      </w:pPr>
+    </w:p>
+    <w:p>
+      <w:pPr>
+        <w:spacing w:line="240" w:lineRule="auto"/>
+        <w:rPr>
+          <w:rFonts w:ascii="cooper_hewittmedium" w:eastAsia="Times New Roman" w:hAnsi="cooper_hewittmedium" w:cs="Times New Roman"/>
+          <w:b/>
+          <w:bCs/>
+          <w:color w:val="000000"/>
+          <w:spacing w:val="-2"/>
+          <w:sz w:val="36"/>
+          <w:szCs w:val="36"/>
+          <w:lang w:eastAsia="es-CO"/>
+        </w:rPr>
+      </w:pPr>
+      <w:r>
+        <w:rPr>
+          <w:rFonts w:ascii="cooper_hewittmedium" w:eastAsia="Times New Roman" w:hAnsi="cooper_hewittmedium" w:cs="Times New Roman"/>
+          <w:b/>
+          <w:bCs/>
+          <w:color w:val="000000"/>
+          <w:spacing w:val="-2"/>
+          <w:sz w:val="36"/>
+          <w:szCs w:val="36"/>
+          <w:lang w:eastAsia="es-CO"/>
+        </w:rPr>
+        <w:t xml:space="preserve">Utilizando </w:t>
+      </w:r>
+      <w:proofErr w:type="spellStart"/>
+      <w:r>
+        <w:rPr>
+          <w:rFonts w:ascii="cooper_hewittmedium" w:eastAsia="Times New Roman" w:hAnsi="cooper_hewittmedium" w:cs="Times New Roman"/>
+          <w:b/>
+          <w:bCs/>
+          <w:color w:val="000000"/>
+          <w:spacing w:val="-2"/>
+          <w:sz w:val="36"/>
+          <w:szCs w:val="36"/>
+          <w:lang w:eastAsia="es-CO"/>
+        </w:rPr>
+        <w:t>FormatJS</w:t>
+      </w:r>
+      <w:proofErr w:type="spellEnd"/>
+      <w:r>
+        <w:rPr>
+          <w:rFonts w:ascii="cooper_hewittmedium" w:eastAsia="Times New Roman" w:hAnsi="cooper_hewittmedium" w:cs="Times New Roman"/>
+          <w:b/>
+          <w:bCs/>
+          <w:color w:val="000000"/>
+          <w:spacing w:val="-2"/>
+          <w:sz w:val="36"/>
+          <w:szCs w:val="36"/>
+          <w:lang w:eastAsia="es-CO"/>
+        </w:rPr>
+        <w:t xml:space="preserve"> para internacionalizar los textos</w:t>
+      </w:r>
+    </w:p>
+    <w:p>
+      <w:pPr>
+        <w:spacing w:after="0" w:line="240" w:lineRule="auto"/>
+        <w:rPr>
+          <w:rFonts w:ascii="Arial" w:eastAsia="Times New Roman" w:hAnsi="Arial" w:cs="Arial"/>
+          <w:color w:val="273B47"/>
+          <w:sz w:val="24"/>
+          <w:szCs w:val="24"/>
+          <w:lang w:eastAsia="es-CO"/>
+        </w:rPr>
+      </w:pPr>
+      <w:r>
+        <w:rPr>
+          <w:rFonts w:ascii="Arial" w:eastAsia="Times New Roman" w:hAnsi="Arial" w:cs="Arial"/>
+          <w:color w:val="273B47"/>
+          <w:sz w:val="24"/>
+          <w:szCs w:val="24"/>
+          <w:lang w:eastAsia="es-CO"/>
+        </w:rPr>
+        <w:t xml:space="preserve">Completando el ejercicio anterior, ahora usaremos </w:t>
+      </w:r>
+      <w:proofErr w:type="spellStart"/>
+      <w:r>
+        <w:rPr>
+          <w:rFonts w:ascii="Arial" w:eastAsia="Times New Roman" w:hAnsi="Arial" w:cs="Arial"/>
+          <w:color w:val="273B47"/>
+          <w:sz w:val="24"/>
+          <w:szCs w:val="24"/>
+          <w:lang w:eastAsia="es-CO"/>
+        </w:rPr>
+        <w:t>FormarJS</w:t>
+      </w:r>
+      <w:proofErr w:type="spellEnd"/>
+      <w:r>
+        <w:rPr>
+          <w:rFonts w:ascii="Arial" w:eastAsia="Times New Roman" w:hAnsi="Arial" w:cs="Arial"/>
+          <w:color w:val="273B47"/>
+          <w:sz w:val="24"/>
+          <w:szCs w:val="24"/>
+          <w:lang w:eastAsia="es-CO"/>
+        </w:rPr>
+        <w:t xml:space="preserve"> para cambiar los textos de la aplicación. Dependiendo de los diferentes valores de configuración que pasemos por parámetro, será el resultado mostrado. </w:t>
+      </w:r>
+    </w:p>
+    <w:p>
+      <w:pPr>
+        <w:rPr>
+          <w:u w:val="single"/>
+        </w:rPr>
+      </w:pPr>
       <w:bookmarkStart w:id="0" w:name="_GoBack"/>
       <w:bookmarkEnd w:id="0"/>
-    </w:p>
-    <w:p>
-      <w:pPr>
-        <w:rPr>
-          <w:u w:val="single"/>
-        </w:rPr>
-      </w:pPr>
-    </w:p>
-    <w:p>
-      <w:pPr>
-        <w:spacing w:line="240" w:lineRule="auto"/>
-        <w:rPr>
-          <w:rFonts w:ascii="cooper_hewittmedium" w:eastAsia="Times New Roman" w:hAnsi="cooper_hewittmedium" w:cs="Times New Roman"/>
-          <w:b/>
-          <w:bCs/>
-          <w:color w:val="000000"/>
-          <w:spacing w:val="-2"/>
-          <w:sz w:val="36"/>
-          <w:szCs w:val="36"/>
-          <w:lang w:eastAsia="es-CO"/>
-        </w:rPr>
-      </w:pPr>
-      <w:r>
-        <w:rPr>
-          <w:rFonts w:ascii="cooper_hewittmedium" w:eastAsia="Times New Roman" w:hAnsi="cooper_hewittmedium" w:cs="Times New Roman"/>
-          <w:b/>
-          <w:bCs/>
-          <w:color w:val="000000"/>
-          <w:spacing w:val="-2"/>
-          <w:sz w:val="36"/>
-          <w:szCs w:val="36"/>
-          <w:lang w:eastAsia="es-CO"/>
-        </w:rPr>
-        <w:lastRenderedPageBreak/>
-        <w:t xml:space="preserve">Utilizando </w:t>
-      </w:r>
-      <w:proofErr w:type="spellStart"/>
-      <w:r>
-        <w:rPr>
-          <w:rFonts w:ascii="cooper_hewittmedium" w:eastAsia="Times New Roman" w:hAnsi="cooper_hewittmedium" w:cs="Times New Roman"/>
-          <w:b/>
-          <w:bCs/>
-          <w:color w:val="000000"/>
-          <w:spacing w:val="-2"/>
-          <w:sz w:val="36"/>
-          <w:szCs w:val="36"/>
-          <w:lang w:eastAsia="es-CO"/>
-        </w:rPr>
-        <w:t>FormatJS</w:t>
-      </w:r>
-      <w:proofErr w:type="spellEnd"/>
-      <w:r>
-        <w:rPr>
-          <w:rFonts w:ascii="cooper_hewittmedium" w:eastAsia="Times New Roman" w:hAnsi="cooper_hewittmedium" w:cs="Times New Roman"/>
-          <w:b/>
-          <w:bCs/>
-          <w:color w:val="000000"/>
-          <w:spacing w:val="-2"/>
-          <w:sz w:val="36"/>
-          <w:szCs w:val="36"/>
-          <w:lang w:eastAsia="es-CO"/>
-        </w:rPr>
-        <w:t xml:space="preserve"> para internacionalizar las fechas</w:t>
-      </w:r>
-    </w:p>
-    <w:p>
-      <w:pPr>
-        <w:spacing w:after="0" w:line="240" w:lineRule="auto"/>
-        <w:rPr>
-          <w:rFonts w:ascii="Arial" w:eastAsia="Times New Roman" w:hAnsi="Arial" w:cs="Arial"/>
-          <w:color w:val="273B47"/>
-          <w:sz w:val="24"/>
-          <w:szCs w:val="24"/>
-          <w:lang w:eastAsia="es-CO"/>
-        </w:rPr>
-      </w:pPr>
-      <w:r>
-        <w:rPr>
-          <w:rFonts w:ascii="Arial" w:eastAsia="Times New Roman" w:hAnsi="Arial" w:cs="Arial"/>
-          <w:color w:val="273B47"/>
-          <w:sz w:val="24"/>
-          <w:szCs w:val="24"/>
-          <w:lang w:eastAsia="es-CO"/>
-        </w:rPr>
-        <w:t xml:space="preserve">Soportar múltiples idiomas es un requerimiento básico en el desarrollo de aplicaciones modernas. Gracias a una librería llamada </w:t>
-      </w:r>
-      <w:proofErr w:type="spellStart"/>
-      <w:r>
-        <w:rPr>
-          <w:rFonts w:ascii="Arial" w:eastAsia="Times New Roman" w:hAnsi="Arial" w:cs="Arial"/>
-          <w:color w:val="273B47"/>
-          <w:sz w:val="24"/>
-          <w:szCs w:val="24"/>
-          <w:lang w:eastAsia="es-CO"/>
-        </w:rPr>
-        <w:t>FormatJS</w:t>
-      </w:r>
-      <w:proofErr w:type="spellEnd"/>
-      <w:r>
-        <w:rPr>
-          <w:rFonts w:ascii="Arial" w:eastAsia="Times New Roman" w:hAnsi="Arial" w:cs="Arial"/>
-          <w:color w:val="273B47"/>
-          <w:sz w:val="24"/>
-          <w:szCs w:val="24"/>
-          <w:lang w:eastAsia="es-CO"/>
-        </w:rPr>
-        <w:t xml:space="preserve">, podemos disponer de traducción de fecha y textos del lado del cliente. Además, usaremos un </w:t>
-      </w:r>
-      <w:proofErr w:type="spellStart"/>
-      <w:r>
-        <w:rPr>
-          <w:rFonts w:ascii="Arial" w:eastAsia="Times New Roman" w:hAnsi="Arial" w:cs="Arial"/>
-          <w:color w:val="273B47"/>
-          <w:sz w:val="24"/>
-          <w:szCs w:val="24"/>
-          <w:lang w:eastAsia="es-CO"/>
-        </w:rPr>
-        <w:t>polyfill</w:t>
-      </w:r>
-      <w:proofErr w:type="spellEnd"/>
-      <w:r>
-        <w:rPr>
-          <w:rFonts w:ascii="Arial" w:eastAsia="Times New Roman" w:hAnsi="Arial" w:cs="Arial"/>
-          <w:color w:val="273B47"/>
-          <w:sz w:val="24"/>
-          <w:szCs w:val="24"/>
-          <w:lang w:eastAsia="es-CO"/>
-        </w:rPr>
-        <w:t xml:space="preserve"> para asegurar la compatibilidad en todos los navegadores.</w:t>
-      </w:r>
-    </w:p>
-    <w:p>
-      <w:pPr>
-        <w:rPr>
-          <w:u w:val="single"/>
-        </w:rPr>
-      </w:pPr>
     </w:p>
     <w:sectPr>
       <w:pgSz w:w="12240" w:h="15840"/>

</xml_diff>

<commit_message>
Cambiando el idioma y almacenándolo en localStorage
</commit_message>
<xml_diff>
--- a/DocumentacionCurso.docx
+++ b/DocumentacionCurso.docx
@@ -3029,12 +3029,56 @@
     </w:p>
     <w:p>
       <w:pPr>
-        <w:rPr>
-          <w:u w:val="single"/>
-        </w:rPr>
-      </w:pPr>
+        <w:spacing w:after="0" w:line="240" w:lineRule="auto"/>
+        <w:rPr>
+          <w:rFonts w:ascii="Arial" w:eastAsia="Times New Roman" w:hAnsi="Arial" w:cs="Arial"/>
+          <w:color w:val="273B47"/>
+          <w:sz w:val="24"/>
+          <w:szCs w:val="24"/>
+          <w:lang w:eastAsia="es-CO"/>
+        </w:rPr>
+      </w:pPr>
+    </w:p>
+    <w:p>
+      <w:pPr>
+        <w:spacing w:after="0" w:line="240" w:lineRule="auto"/>
+        <w:rPr>
+          <w:rFonts w:ascii="Arial" w:eastAsia="Times New Roman" w:hAnsi="Arial" w:cs="Arial"/>
+          <w:color w:val="273B47"/>
+          <w:sz w:val="24"/>
+          <w:szCs w:val="24"/>
+          <w:lang w:eastAsia="es-CO"/>
+        </w:rPr>
+      </w:pPr>
+      <w:r>
+        <w:rPr>
+          <w:rFonts w:ascii="cooper_hewittmedium" w:hAnsi="cooper_hewittmedium"/>
+          <w:b/>
+          <w:bCs/>
+          <w:color w:val="000000"/>
+          <w:spacing w:val="-2"/>
+          <w:sz w:val="36"/>
+          <w:szCs w:val="36"/>
+          <w:shd w:val="clear" w:color="auto" w:fill="FFFFFF"/>
+        </w:rPr>
+        <w:t>Cambiando el idioma y almacenándolo en localStorage</w:t>
+      </w:r>
       <w:bookmarkStart w:id="0" w:name="_GoBack"/>
       <w:bookmarkEnd w:id="0"/>
+    </w:p>
+    <w:p>
+      <w:pPr>
+        <w:rPr>
+          <w:u w:val="single"/>
+        </w:rPr>
+      </w:pPr>
+    </w:p>
+    <w:p>
+      <w:pPr>
+        <w:rPr>
+          <w:u w:val="single"/>
+        </w:rPr>
+      </w:pPr>
     </w:p>
     <w:sectPr>
       <w:pgSz w:w="12240" w:h="15840"/>

</xml_diff>

<commit_message>
Obteniendo respuesta del servidor superagent y servidor Axios
</commit_message>
<xml_diff>
--- a/DocumentacionCurso.docx
+++ b/DocumentacionCurso.docx
@@ -3063,22 +3063,185 @@
         </w:rPr>
         <w:t>Cambiando el idioma y almacenándolo en localStorage</w:t>
       </w:r>
+    </w:p>
+    <w:p>
+      <w:pPr>
+        <w:rPr>
+          <w:u w:val="single"/>
+        </w:rPr>
+      </w:pPr>
+    </w:p>
+    <w:p>
+      <w:pPr>
+        <w:rPr>
+          <w:u w:val="single"/>
+        </w:rPr>
+      </w:pPr>
+    </w:p>
+    <w:p>
+      <w:pPr>
+        <w:rPr>
+          <w:u w:val="single"/>
+        </w:rPr>
+      </w:pPr>
+      <w:r>
+        <w:rPr>
+          <w:u w:val="single"/>
+        </w:rPr>
+        <w:t>NOTAS:</w:t>
+      </w:r>
+    </w:p>
+    <w:p>
+      <w:pPr>
+        <w:rPr>
+          <w:rFonts w:ascii="Arial" w:hAnsi="Arial" w:cs="Arial"/>
+          <w:color w:val="1C3643"/>
+          <w:sz w:val="21"/>
+          <w:szCs w:val="21"/>
+          <w:shd w:val="clear" w:color="auto" w:fill="FFFFFF"/>
+        </w:rPr>
+      </w:pPr>
+      <w:proofErr w:type="gramStart"/>
+      <w:r>
+        <w:rPr>
+          <w:rFonts w:ascii="Arial" w:hAnsi="Arial" w:cs="Arial"/>
+          <w:color w:val="1C3643"/>
+          <w:sz w:val="21"/>
+          <w:szCs w:val="21"/>
+          <w:shd w:val="clear" w:color="auto" w:fill="FFFFFF"/>
+        </w:rPr>
+        <w:t>un</w:t>
+      </w:r>
+      <w:proofErr w:type="gramEnd"/>
+      <w:r>
+        <w:rPr>
+          <w:rFonts w:ascii="Arial" w:hAnsi="Arial" w:cs="Arial"/>
+          <w:color w:val="1C3643"/>
+          <w:sz w:val="21"/>
+          <w:szCs w:val="21"/>
+          <w:shd w:val="clear" w:color="auto" w:fill="FFFFFF"/>
+        </w:rPr>
+        <w:t xml:space="preserve"> middleware es una función que recibe ciertos parámetros (en este caso: el contexto y </w:t>
+      </w:r>
+      <w:proofErr w:type="spellStart"/>
+      <w:r>
+        <w:rPr>
+          <w:rFonts w:ascii="Arial" w:hAnsi="Arial" w:cs="Arial"/>
+          <w:color w:val="1C3643"/>
+          <w:sz w:val="21"/>
+          <w:szCs w:val="21"/>
+          <w:shd w:val="clear" w:color="auto" w:fill="FFFFFF"/>
+        </w:rPr>
+        <w:t>next</w:t>
+      </w:r>
+      <w:proofErr w:type="spellEnd"/>
+      <w:r>
+        <w:rPr>
+          <w:rFonts w:ascii="Arial" w:hAnsi="Arial" w:cs="Arial"/>
+          <w:color w:val="1C3643"/>
+          <w:sz w:val="21"/>
+          <w:szCs w:val="21"/>
+          <w:shd w:val="clear" w:color="auto" w:fill="FFFFFF"/>
+        </w:rPr>
+        <w:t>) y uno de ellos (</w:t>
+      </w:r>
+      <w:proofErr w:type="spellStart"/>
+      <w:r>
+        <w:rPr>
+          <w:rFonts w:ascii="Arial" w:hAnsi="Arial" w:cs="Arial"/>
+          <w:color w:val="1C3643"/>
+          <w:sz w:val="21"/>
+          <w:szCs w:val="21"/>
+          <w:shd w:val="clear" w:color="auto" w:fill="FFFFFF"/>
+        </w:rPr>
+        <w:t>next</w:t>
+      </w:r>
+      <w:proofErr w:type="spellEnd"/>
+      <w:r>
+        <w:rPr>
+          <w:rFonts w:ascii="Arial" w:hAnsi="Arial" w:cs="Arial"/>
+          <w:color w:val="1C3643"/>
+          <w:sz w:val="21"/>
+          <w:szCs w:val="21"/>
+          <w:shd w:val="clear" w:color="auto" w:fill="FFFFFF"/>
+        </w:rPr>
+        <w:t>) es un llamado al siguiente middleware, y así cada uno de ellos se puede encargar de una cosa por separado y se pueden reutilizar en diversas rutas para que realicen tareas comunes a dichas rutas</w:t>
+      </w:r>
+    </w:p>
+    <w:p>
+      <w:pPr>
+        <w:rPr>
+          <w:rFonts w:ascii="Arial" w:hAnsi="Arial" w:cs="Arial"/>
+          <w:color w:val="1C3643"/>
+          <w:sz w:val="21"/>
+          <w:szCs w:val="21"/>
+          <w:shd w:val="clear" w:color="auto" w:fill="FFFFFF"/>
+        </w:rPr>
+      </w:pPr>
+    </w:p>
+    <w:p>
+      <w:pPr>
+        <w:rPr>
+          <w:rFonts w:ascii="cooper_hewittmedium" w:hAnsi="cooper_hewittmedium"/>
+          <w:b/>
+          <w:bCs/>
+          <w:color w:val="000000"/>
+          <w:spacing w:val="-2"/>
+          <w:sz w:val="36"/>
+          <w:szCs w:val="36"/>
+          <w:shd w:val="clear" w:color="auto" w:fill="FFFFFF"/>
+        </w:rPr>
+      </w:pPr>
+      <w:r>
+        <w:rPr>
+          <w:rFonts w:ascii="cooper_hewittmedium" w:hAnsi="cooper_hewittmedium"/>
+          <w:b/>
+          <w:bCs/>
+          <w:color w:val="000000"/>
+          <w:spacing w:val="-2"/>
+          <w:sz w:val="36"/>
+          <w:szCs w:val="36"/>
+          <w:shd w:val="clear" w:color="auto" w:fill="FFFFFF"/>
+        </w:rPr>
+        <w:t xml:space="preserve">Obteniendo una respuesta del servidor con </w:t>
+      </w:r>
+      <w:proofErr w:type="spellStart"/>
+      <w:r>
+        <w:rPr>
+          <w:rFonts w:ascii="cooper_hewittmedium" w:hAnsi="cooper_hewittmedium"/>
+          <w:b/>
+          <w:bCs/>
+          <w:color w:val="000000"/>
+          <w:spacing w:val="-2"/>
+          <w:sz w:val="36"/>
+          <w:szCs w:val="36"/>
+          <w:shd w:val="clear" w:color="auto" w:fill="FFFFFF"/>
+        </w:rPr>
+        <w:t>Superagent</w:t>
+      </w:r>
+      <w:proofErr w:type="spellEnd"/>
+    </w:p>
+    <w:p>
+      <w:pPr>
+        <w:rPr>
+          <w:u w:val="single"/>
+        </w:rPr>
+      </w:pPr>
+      <w:r>
+        <w:rPr>
+          <w:rFonts w:ascii="cooper_hewittmedium" w:hAnsi="cooper_hewittmedium"/>
+          <w:b/>
+          <w:bCs/>
+          <w:color w:val="000000"/>
+          <w:spacing w:val="-2"/>
+          <w:sz w:val="36"/>
+          <w:szCs w:val="36"/>
+          <w:shd w:val="clear" w:color="auto" w:fill="FFFFFF"/>
+        </w:rPr>
+        <w:t>Obteniendo una respuesta del servidor con Axios</w:t>
+      </w:r>
       <w:bookmarkStart w:id="0" w:name="_GoBack"/>
       <w:bookmarkEnd w:id="0"/>
-    </w:p>
-    <w:p>
-      <w:pPr>
-        <w:rPr>
-          <w:u w:val="single"/>
-        </w:rPr>
-      </w:pPr>
-    </w:p>
-    <w:p>
-      <w:pPr>
-        <w:rPr>
-          <w:u w:val="single"/>
-        </w:rPr>
-      </w:pPr>
     </w:p>
     <w:sectPr>
       <w:pgSz w:w="12240" w:h="15840"/>

</xml_diff>

<commit_message>
Obteniendo una respuesta del servidor con Fetch API
</commit_message>
<xml_diff>
--- a/DocumentacionCurso.docx
+++ b/DocumentacionCurso.docx
@@ -1907,7 +1907,7 @@
                     </pic:cNvPicPr>
                   </pic:nvPicPr>
                   <pic:blipFill>
-                    <a:blip r:embed="rId4">
+                    <a:blip r:embed="rId5">
                       <a:extLst>
                         <a:ext uri="{28A0092B-C50C-407E-A947-70E740481C1C}">
                           <a14:useLocalDpi xmlns:a14="http://schemas.microsoft.com/office/drawing/2010/main" val="0"/>
@@ -3181,6 +3181,237 @@
     </w:p>
     <w:p>
       <w:pPr>
+        <w:shd w:val="clear" w:color="auto" w:fill="FFFFFF"/>
+        <w:spacing w:before="48" w:after="240" w:line="240" w:lineRule="auto"/>
+        <w:rPr>
+          <w:rFonts w:ascii="Arial" w:eastAsia="Times New Roman" w:hAnsi="Arial" w:cs="Arial"/>
+          <w:color w:val="1C3643"/>
+          <w:sz w:val="21"/>
+          <w:szCs w:val="21"/>
+          <w:lang w:eastAsia="es-CO"/>
+        </w:rPr>
+      </w:pPr>
+      <w:r>
+        <w:rPr>
+          <w:rFonts w:ascii="Arial" w:eastAsia="Times New Roman" w:hAnsi="Arial" w:cs="Arial"/>
+          <w:color w:val="1C3643"/>
+          <w:sz w:val="21"/>
+          <w:szCs w:val="21"/>
+          <w:lang w:eastAsia="es-CO"/>
+        </w:rPr>
+        <w:t>Promesas:</w:t>
+      </w:r>
+    </w:p>
+    <w:p>
+      <w:pPr>
+        <w:shd w:val="clear" w:color="auto" w:fill="FFFFFF"/>
+        <w:spacing w:before="240" w:after="240" w:line="240" w:lineRule="auto"/>
+        <w:rPr>
+          <w:rFonts w:ascii="Arial" w:eastAsia="Times New Roman" w:hAnsi="Arial" w:cs="Arial"/>
+          <w:color w:val="1C3643"/>
+          <w:sz w:val="21"/>
+          <w:szCs w:val="21"/>
+          <w:lang w:eastAsia="es-CO"/>
+        </w:rPr>
+      </w:pPr>
+      <w:r>
+        <w:rPr>
+          <w:rFonts w:ascii="Arial" w:eastAsia="Times New Roman" w:hAnsi="Arial" w:cs="Arial"/>
+          <w:color w:val="1C3643"/>
+          <w:sz w:val="21"/>
+          <w:szCs w:val="21"/>
+          <w:lang w:eastAsia="es-CO"/>
+        </w:rPr>
+        <w:t>Una Promesa en JavaScript, es un objeto que sirve para reservar el resultado de una operación futura.</w:t>
+      </w:r>
+    </w:p>
+    <w:p>
+      <w:pPr>
+        <w:shd w:val="clear" w:color="auto" w:fill="FFFFFF"/>
+        <w:spacing w:before="240" w:after="240" w:line="240" w:lineRule="auto"/>
+        <w:rPr>
+          <w:rFonts w:ascii="Arial" w:eastAsia="Times New Roman" w:hAnsi="Arial" w:cs="Arial"/>
+          <w:color w:val="1C3643"/>
+          <w:sz w:val="21"/>
+          <w:szCs w:val="21"/>
+          <w:lang w:eastAsia="es-CO"/>
+        </w:rPr>
+      </w:pPr>
+      <w:r>
+        <w:rPr>
+          <w:rFonts w:ascii="Arial" w:eastAsia="Times New Roman" w:hAnsi="Arial" w:cs="Arial"/>
+          <w:color w:val="1C3643"/>
+          <w:sz w:val="21"/>
+          <w:szCs w:val="21"/>
+          <w:lang w:eastAsia="es-CO"/>
+        </w:rPr>
+        <w:t>Este resultado llega a través de una operación asíncrona como puede ser una petición HTTP o una lectura de ficheros, que son operaciones no instantáneas, que requieren un tiempo, aunque sea pequeño, para ejecutarse y finalizar.</w:t>
+      </w:r>
+    </w:p>
+    <w:p>
+      <w:pPr>
+        <w:pStyle w:val="NormalWeb"/>
+        <w:shd w:val="clear" w:color="auto" w:fill="FFFFFF"/>
+        <w:spacing w:before="48" w:beforeAutospacing="0" w:after="240" w:afterAutospacing="0"/>
+        <w:rPr>
+          <w:rFonts w:ascii="Arial" w:hAnsi="Arial" w:cs="Arial"/>
+          <w:color w:val="1C3643"/>
+          <w:sz w:val="21"/>
+          <w:szCs w:val="21"/>
+        </w:rPr>
+      </w:pPr>
+      <w:r>
+        <w:rPr>
+          <w:rFonts w:ascii="Arial" w:hAnsi="Arial" w:cs="Arial"/>
+          <w:color w:val="1C3643"/>
+          <w:sz w:val="21"/>
+          <w:szCs w:val="21"/>
+        </w:rPr>
+        <w:t>Las promesas pueden tener 3 estados:</w:t>
+      </w:r>
+    </w:p>
+    <w:p>
+      <w:pPr>
+        <w:pStyle w:val="NormalWeb"/>
+        <w:numPr>
+          <w:ilvl w:val="0"/>
+          <w:numId w:val="1"/>
+        </w:numPr>
+        <w:shd w:val="clear" w:color="auto" w:fill="FFFFFF"/>
+        <w:spacing w:before="48" w:beforeAutospacing="0" w:after="0" w:afterAutospacing="0"/>
+        <w:ind w:left="0"/>
+        <w:rPr>
+          <w:rFonts w:ascii="Arial" w:hAnsi="Arial" w:cs="Arial"/>
+          <w:color w:val="1C3643"/>
+          <w:sz w:val="21"/>
+          <w:szCs w:val="21"/>
+        </w:rPr>
+      </w:pPr>
+      <w:proofErr w:type="spellStart"/>
+      <w:r>
+        <w:rPr>
+          <w:rFonts w:ascii="Arial" w:hAnsi="Arial" w:cs="Arial"/>
+          <w:color w:val="1C3643"/>
+          <w:sz w:val="21"/>
+          <w:szCs w:val="21"/>
+        </w:rPr>
+        <w:t>Pending</w:t>
+      </w:r>
+      <w:proofErr w:type="spellEnd"/>
+    </w:p>
+    <w:p>
+      <w:pPr>
+        <w:pStyle w:val="NormalWeb"/>
+        <w:numPr>
+          <w:ilvl w:val="0"/>
+          <w:numId w:val="1"/>
+        </w:numPr>
+        <w:shd w:val="clear" w:color="auto" w:fill="FFFFFF"/>
+        <w:spacing w:before="48" w:beforeAutospacing="0" w:after="0" w:afterAutospacing="0"/>
+        <w:ind w:left="0"/>
+        <w:rPr>
+          <w:rFonts w:ascii="Arial" w:hAnsi="Arial" w:cs="Arial"/>
+          <w:color w:val="1C3643"/>
+          <w:sz w:val="21"/>
+          <w:szCs w:val="21"/>
+        </w:rPr>
+      </w:pPr>
+      <w:r>
+        <w:rPr>
+          <w:rFonts w:ascii="Arial" w:hAnsi="Arial" w:cs="Arial"/>
+          <w:color w:val="1C3643"/>
+          <w:sz w:val="21"/>
+          <w:szCs w:val="21"/>
+        </w:rPr>
+        <w:t xml:space="preserve">Full </w:t>
+      </w:r>
+      <w:proofErr w:type="spellStart"/>
+      <w:r>
+        <w:rPr>
+          <w:rFonts w:ascii="Arial" w:hAnsi="Arial" w:cs="Arial"/>
+          <w:color w:val="1C3643"/>
+          <w:sz w:val="21"/>
+          <w:szCs w:val="21"/>
+        </w:rPr>
+        <w:t>fill</w:t>
+      </w:r>
+      <w:proofErr w:type="spellEnd"/>
+    </w:p>
+    <w:p>
+      <w:pPr>
+        <w:pStyle w:val="NormalWeb"/>
+        <w:numPr>
+          <w:ilvl w:val="0"/>
+          <w:numId w:val="1"/>
+        </w:numPr>
+        <w:shd w:val="clear" w:color="auto" w:fill="FFFFFF"/>
+        <w:spacing w:before="48" w:beforeAutospacing="0" w:after="0" w:afterAutospacing="0"/>
+        <w:ind w:left="0"/>
+        <w:rPr>
+          <w:rFonts w:ascii="Arial" w:hAnsi="Arial" w:cs="Arial"/>
+          <w:color w:val="1C3643"/>
+          <w:sz w:val="21"/>
+          <w:szCs w:val="21"/>
+        </w:rPr>
+      </w:pPr>
+      <w:proofErr w:type="spellStart"/>
+      <w:r>
+        <w:rPr>
+          <w:rFonts w:ascii="Arial" w:hAnsi="Arial" w:cs="Arial"/>
+          <w:color w:val="1C3643"/>
+          <w:sz w:val="21"/>
+          <w:szCs w:val="21"/>
+        </w:rPr>
+        <w:t>Rejected</w:t>
+      </w:r>
+      <w:proofErr w:type="spellEnd"/>
+    </w:p>
+    <w:p>
+      <w:pPr>
+        <w:rPr>
+          <w:rFonts w:ascii="Arial" w:hAnsi="Arial" w:cs="Arial"/>
+          <w:color w:val="1C3643"/>
+          <w:sz w:val="21"/>
+          <w:szCs w:val="21"/>
+          <w:shd w:val="clear" w:color="auto" w:fill="FFFFFF"/>
+        </w:rPr>
+      </w:pPr>
+    </w:p>
+    <w:p>
+      <w:pPr>
+        <w:rPr>
+          <w:rFonts w:ascii="Arial" w:hAnsi="Arial" w:cs="Arial"/>
+          <w:color w:val="1C3643"/>
+          <w:sz w:val="21"/>
+          <w:szCs w:val="21"/>
+          <w:shd w:val="clear" w:color="auto" w:fill="FFFFFF"/>
+        </w:rPr>
+      </w:pPr>
+    </w:p>
+    <w:p>
+      <w:pPr>
+        <w:rPr>
+          <w:rFonts w:ascii="Arial" w:hAnsi="Arial" w:cs="Arial"/>
+          <w:color w:val="1C3643"/>
+          <w:sz w:val="21"/>
+          <w:szCs w:val="21"/>
+          <w:shd w:val="clear" w:color="auto" w:fill="FFFFFF"/>
+        </w:rPr>
+      </w:pPr>
+    </w:p>
+    <w:p>
+      <w:pPr>
+        <w:rPr>
+          <w:rFonts w:ascii="Arial" w:hAnsi="Arial" w:cs="Arial"/>
+          <w:color w:val="1C3643"/>
+          <w:sz w:val="21"/>
+          <w:szCs w:val="21"/>
+          <w:shd w:val="clear" w:color="auto" w:fill="FFFFFF"/>
+        </w:rPr>
+      </w:pPr>
+    </w:p>
+    <w:p>
+      <w:pPr>
         <w:rPr>
           <w:rFonts w:ascii="cooper_hewittmedium" w:hAnsi="cooper_hewittmedium"/>
           <w:b/>
@@ -3203,6 +3434,7 @@
           <w:szCs w:val="36"/>
           <w:shd w:val="clear" w:color="auto" w:fill="FFFFFF"/>
         </w:rPr>
+        <w:lastRenderedPageBreak/>
         <w:t xml:space="preserve">Obteniendo una respuesta del servidor con </w:t>
       </w:r>
       <w:proofErr w:type="spellStart"/>
@@ -3224,11 +3456,6 @@
     <w:p>
       <w:pPr>
         <w:rPr>
-          <w:u w:val="single"/>
-        </w:rPr>
-      </w:pPr>
-      <w:r>
-        <w:rPr>
           <w:rFonts w:ascii="cooper_hewittmedium" w:hAnsi="cooper_hewittmedium"/>
           <w:b/>
           <w:bCs/>
@@ -3238,10 +3465,280 @@
           <w:szCs w:val="36"/>
           <w:shd w:val="clear" w:color="auto" w:fill="FFFFFF"/>
         </w:rPr>
-        <w:t>Obteniendo una respuesta del servidor con Axios</w:t>
+      </w:pPr>
+      <w:r>
+        <w:rPr>
+          <w:rFonts w:ascii="cooper_hewittmedium" w:hAnsi="cooper_hewittmedium"/>
+          <w:b/>
+          <w:bCs/>
+          <w:color w:val="000000"/>
+          <w:spacing w:val="-2"/>
+          <w:sz w:val="36"/>
+          <w:szCs w:val="36"/>
+          <w:shd w:val="clear" w:color="auto" w:fill="FFFFFF"/>
+        </w:rPr>
+        <w:t xml:space="preserve">Obteniendo una respuesta del servidor con </w:t>
+      </w:r>
+      <w:proofErr w:type="spellStart"/>
+      <w:r>
+        <w:rPr>
+          <w:rFonts w:ascii="cooper_hewittmedium" w:hAnsi="cooper_hewittmedium"/>
+          <w:b/>
+          <w:bCs/>
+          <w:color w:val="000000"/>
+          <w:spacing w:val="-2"/>
+          <w:sz w:val="36"/>
+          <w:szCs w:val="36"/>
+          <w:shd w:val="clear" w:color="auto" w:fill="FFFFFF"/>
+        </w:rPr>
+        <w:t>Axios</w:t>
+      </w:r>
+      <w:proofErr w:type="spellEnd"/>
+    </w:p>
+    <w:p>
+      <w:pPr>
+        <w:rPr>
+          <w:rFonts w:ascii="cooper_hewittmedium" w:hAnsi="cooper_hewittmedium"/>
+          <w:b/>
+          <w:bCs/>
+          <w:color w:val="000000"/>
+          <w:spacing w:val="-2"/>
+          <w:sz w:val="36"/>
+          <w:szCs w:val="36"/>
+          <w:shd w:val="clear" w:color="auto" w:fill="FFFFFF"/>
+        </w:rPr>
+      </w:pPr>
+    </w:p>
+    <w:p>
+      <w:pPr>
+        <w:rPr>
+          <w:rFonts w:ascii="cooper_hewittmedium" w:hAnsi="cooper_hewittmedium"/>
+          <w:b/>
+          <w:bCs/>
+          <w:color w:val="000000"/>
+          <w:spacing w:val="-2"/>
+          <w:sz w:val="36"/>
+          <w:szCs w:val="36"/>
+          <w:shd w:val="clear" w:color="auto" w:fill="FFFFFF"/>
+        </w:rPr>
+      </w:pPr>
+      <w:r>
+        <w:rPr>
+          <w:rFonts w:ascii="Arial" w:hAnsi="Arial" w:cs="Arial"/>
+          <w:color w:val="1C3643"/>
+          <w:sz w:val="21"/>
+          <w:szCs w:val="21"/>
+          <w:shd w:val="clear" w:color="auto" w:fill="FFFFFF"/>
+        </w:rPr>
+        <w:t xml:space="preserve">Las dos sirven para hacer peticiones http al servidor, una se basa en </w:t>
+      </w:r>
+      <w:proofErr w:type="spellStart"/>
+      <w:r>
+        <w:rPr>
+          <w:rFonts w:ascii="Arial" w:hAnsi="Arial" w:cs="Arial"/>
+          <w:color w:val="1C3643"/>
+          <w:sz w:val="21"/>
+          <w:szCs w:val="21"/>
+          <w:shd w:val="clear" w:color="auto" w:fill="FFFFFF"/>
+        </w:rPr>
+        <w:t>callbacks</w:t>
+      </w:r>
+      <w:proofErr w:type="spellEnd"/>
+      <w:r>
+        <w:rPr>
+          <w:rFonts w:ascii="Arial" w:hAnsi="Arial" w:cs="Arial"/>
+          <w:color w:val="1C3643"/>
+          <w:sz w:val="21"/>
+          <w:szCs w:val="21"/>
+          <w:shd w:val="clear" w:color="auto" w:fill="FFFFFF"/>
+        </w:rPr>
+        <w:t xml:space="preserve"> (</w:t>
+      </w:r>
+      <w:proofErr w:type="spellStart"/>
+      <w:r>
+        <w:rPr>
+          <w:rFonts w:ascii="Arial" w:hAnsi="Arial" w:cs="Arial"/>
+          <w:color w:val="1C3643"/>
+          <w:sz w:val="21"/>
+          <w:szCs w:val="21"/>
+          <w:shd w:val="clear" w:color="auto" w:fill="FFFFFF"/>
+        </w:rPr>
+        <w:t>superAgent</w:t>
+      </w:r>
+      <w:proofErr w:type="spellEnd"/>
+      <w:r>
+        <w:rPr>
+          <w:rFonts w:ascii="Arial" w:hAnsi="Arial" w:cs="Arial"/>
+          <w:color w:val="1C3643"/>
+          <w:sz w:val="21"/>
+          <w:szCs w:val="21"/>
+          <w:shd w:val="clear" w:color="auto" w:fill="FFFFFF"/>
+        </w:rPr>
+        <w:t xml:space="preserve">) y la otra en </w:t>
+      </w:r>
+      <w:proofErr w:type="spellStart"/>
+      <w:r>
+        <w:rPr>
+          <w:rFonts w:ascii="Arial" w:hAnsi="Arial" w:cs="Arial"/>
+          <w:color w:val="1C3643"/>
+          <w:sz w:val="21"/>
+          <w:szCs w:val="21"/>
+          <w:shd w:val="clear" w:color="auto" w:fill="FFFFFF"/>
+        </w:rPr>
+        <w:t>promises</w:t>
+      </w:r>
+      <w:proofErr w:type="spellEnd"/>
+      <w:r>
+        <w:rPr>
+          <w:rFonts w:ascii="Arial" w:hAnsi="Arial" w:cs="Arial"/>
+          <w:color w:val="1C3643"/>
+          <w:sz w:val="21"/>
+          <w:szCs w:val="21"/>
+          <w:shd w:val="clear" w:color="auto" w:fill="FFFFFF"/>
+        </w:rPr>
+        <w:t xml:space="preserve"> (</w:t>
+      </w:r>
+      <w:proofErr w:type="spellStart"/>
+      <w:r>
+        <w:rPr>
+          <w:rFonts w:ascii="Arial" w:hAnsi="Arial" w:cs="Arial"/>
+          <w:color w:val="1C3643"/>
+          <w:sz w:val="21"/>
+          <w:szCs w:val="21"/>
+          <w:shd w:val="clear" w:color="auto" w:fill="FFFFFF"/>
+        </w:rPr>
+        <w:t>Axios</w:t>
+      </w:r>
+      <w:proofErr w:type="spellEnd"/>
+      <w:r>
+        <w:rPr>
+          <w:rFonts w:ascii="Arial" w:hAnsi="Arial" w:cs="Arial"/>
+          <w:color w:val="1C3643"/>
+          <w:sz w:val="21"/>
+          <w:szCs w:val="21"/>
+          <w:shd w:val="clear" w:color="auto" w:fill="FFFFFF"/>
+        </w:rPr>
+        <w:t>), recuerda que las promesas se usan para evitar el “</w:t>
+      </w:r>
+      <w:proofErr w:type="spellStart"/>
+      <w:r>
+        <w:rPr>
+          <w:rFonts w:ascii="Arial" w:hAnsi="Arial" w:cs="Arial"/>
+          <w:color w:val="1C3643"/>
+          <w:sz w:val="21"/>
+          <w:szCs w:val="21"/>
+          <w:shd w:val="clear" w:color="auto" w:fill="FFFFFF"/>
+        </w:rPr>
+        <w:t>callback</w:t>
+      </w:r>
+      <w:proofErr w:type="spellEnd"/>
+      <w:r>
+        <w:rPr>
+          <w:rFonts w:ascii="Arial" w:hAnsi="Arial" w:cs="Arial"/>
+          <w:color w:val="1C3643"/>
+          <w:sz w:val="21"/>
+          <w:szCs w:val="21"/>
+          <w:shd w:val="clear" w:color="auto" w:fill="FFFFFF"/>
+        </w:rPr>
+        <w:t xml:space="preserve"> </w:t>
+      </w:r>
+      <w:proofErr w:type="spellStart"/>
+      <w:r>
+        <w:rPr>
+          <w:rFonts w:ascii="Arial" w:hAnsi="Arial" w:cs="Arial"/>
+          <w:color w:val="1C3643"/>
+          <w:sz w:val="21"/>
+          <w:szCs w:val="21"/>
+          <w:shd w:val="clear" w:color="auto" w:fill="FFFFFF"/>
+        </w:rPr>
+        <w:t>hell</w:t>
+      </w:r>
+      <w:proofErr w:type="spellEnd"/>
+      <w:proofErr w:type="gramStart"/>
+      <w:r>
+        <w:rPr>
+          <w:rFonts w:ascii="Arial" w:hAnsi="Arial" w:cs="Arial"/>
+          <w:color w:val="1C3643"/>
+          <w:sz w:val="21"/>
+          <w:szCs w:val="21"/>
+          <w:shd w:val="clear" w:color="auto" w:fill="FFFFFF"/>
+        </w:rPr>
+        <w:t>” ,</w:t>
+      </w:r>
+      <w:proofErr w:type="gramEnd"/>
+      <w:r>
+        <w:rPr>
+          <w:rFonts w:ascii="Arial" w:hAnsi="Arial" w:cs="Arial"/>
+          <w:color w:val="1C3643"/>
+          <w:sz w:val="21"/>
+          <w:szCs w:val="21"/>
+          <w:shd w:val="clear" w:color="auto" w:fill="FFFFFF"/>
+        </w:rPr>
+        <w:t xml:space="preserve"> esto lo puedes mirar </w:t>
+      </w:r>
+      <w:proofErr w:type="spellStart"/>
+      <w:r>
+        <w:rPr>
+          <w:rFonts w:ascii="Arial" w:hAnsi="Arial" w:cs="Arial"/>
+          <w:color w:val="1C3643"/>
+          <w:sz w:val="21"/>
+          <w:szCs w:val="21"/>
+          <w:shd w:val="clear" w:color="auto" w:fill="FFFFFF"/>
+        </w:rPr>
+        <w:t>mas</w:t>
+      </w:r>
+      <w:proofErr w:type="spellEnd"/>
+      <w:r>
+        <w:rPr>
+          <w:rFonts w:ascii="Arial" w:hAnsi="Arial" w:cs="Arial"/>
+          <w:color w:val="1C3643"/>
+          <w:sz w:val="21"/>
+          <w:szCs w:val="21"/>
+          <w:shd w:val="clear" w:color="auto" w:fill="FFFFFF"/>
+        </w:rPr>
+        <w:t xml:space="preserve"> a fondo en el curso de fundamentos de </w:t>
+      </w:r>
+      <w:proofErr w:type="spellStart"/>
+      <w:r>
+        <w:rPr>
+          <w:rFonts w:ascii="Arial" w:hAnsi="Arial" w:cs="Arial"/>
+          <w:color w:val="1C3643"/>
+          <w:sz w:val="21"/>
+          <w:szCs w:val="21"/>
+          <w:shd w:val="clear" w:color="auto" w:fill="FFFFFF"/>
+        </w:rPr>
+        <w:t>Js</w:t>
+      </w:r>
+      <w:proofErr w:type="spellEnd"/>
+      <w:r>
+        <w:rPr>
+          <w:rFonts w:ascii="Arial" w:hAnsi="Arial" w:cs="Arial"/>
+          <w:color w:val="1C3643"/>
+          <w:sz w:val="21"/>
+          <w:szCs w:val="21"/>
+          <w:shd w:val="clear" w:color="auto" w:fill="FFFFFF"/>
+        </w:rPr>
+        <w:t xml:space="preserve"> </w:t>
+      </w:r>
+      <w:r>
+        <w:rPr>
+          <w:rFonts w:ascii="Segoe UI Symbol" w:hAnsi="Segoe UI Symbol" w:cs="Segoe UI Symbol"/>
+          <w:color w:val="1C3643"/>
+          <w:sz w:val="21"/>
+          <w:szCs w:val="21"/>
+          <w:shd w:val="clear" w:color="auto" w:fill="FFFFFF"/>
+        </w:rPr>
+        <w:t>😄</w:t>
       </w:r>
       <w:bookmarkStart w:id="0" w:name="_GoBack"/>
       <w:bookmarkEnd w:id="0"/>
+    </w:p>
+    <w:p>
+      <w:pPr>
+        <w:rPr>
+          <w:u w:val="single"/>
+        </w:rPr>
+      </w:pPr>
     </w:p>
     <w:sectPr>
       <w:pgSz w:w="12240" w:h="15840"/>
@@ -3251,6 +3748,163 @@
     </w:sectPr>
   </w:body>
 </w:document>
+</file>
+
+<file path=word/numbering.xml><?xml version="1.0" encoding="utf-8"?>
+<w:numbering xmlns:wpc="http://schemas.microsoft.com/office/word/2010/wordprocessingCanvas" xmlns:mc="http://schemas.openxmlformats.org/markup-compatibility/2006" xmlns:o="urn:schemas-microsoft-com:office:office" xmlns:r="http://schemas.openxmlformats.org/officeDocument/2006/relationships" xmlns:m="http://schemas.openxmlformats.org/officeDocument/2006/math" xmlns:v="urn:schemas-microsoft-com:vml" xmlns:wp14="http://schemas.microsoft.com/office/word/2010/wordprocessingDrawing" xmlns:wp="http://schemas.openxmlformats.org/drawingml/2006/wordprocessingDrawing" xmlns:w10="urn:schemas-microsoft-com:office:word" xmlns:w="http://schemas.openxmlformats.org/wordprocessingml/2006/main" xmlns:w14="http://schemas.microsoft.com/office/word/2010/wordml" xmlns:w15="http://schemas.microsoft.com/office/word/2012/wordml" xmlns:wpg="http://schemas.microsoft.com/office/word/2010/wordprocessingGroup" xmlns:wpi="http://schemas.microsoft.com/office/word/2010/wordprocessingInk" xmlns:wne="http://schemas.microsoft.com/office/word/2006/wordml" xmlns:wps="http://schemas.microsoft.com/office/word/2010/wordprocessingShape" mc:Ignorable="w14 w15 wp14">
+  <w:abstractNum w:abstractNumId="0">
+    <w:nsid w:val="4A3511D1"/>
+    <w:multiLevelType w:val="multilevel"/>
+    <w:tmpl w:val="70B0A3DE"/>
+    <w:lvl w:ilvl="0">
+      <w:start w:val="1"/>
+      <w:numFmt w:val="bullet"/>
+      <w:lvlText w:val=""/>
+      <w:lvlJc w:val="left"/>
+      <w:pPr>
+        <w:tabs>
+          <w:tab w:val="num" w:pos="720"/>
+        </w:tabs>
+        <w:ind w:left="720" w:hanging="360"/>
+      </w:pPr>
+      <w:rPr>
+        <w:rFonts w:ascii="Symbol" w:hAnsi="Symbol" w:hint="default"/>
+        <w:sz w:val="20"/>
+      </w:rPr>
+    </w:lvl>
+    <w:lvl w:ilvl="1" w:tentative="1">
+      <w:start w:val="1"/>
+      <w:numFmt w:val="bullet"/>
+      <w:lvlText w:val="o"/>
+      <w:lvlJc w:val="left"/>
+      <w:pPr>
+        <w:tabs>
+          <w:tab w:val="num" w:pos="1440"/>
+        </w:tabs>
+        <w:ind w:left="1440" w:hanging="360"/>
+      </w:pPr>
+      <w:rPr>
+        <w:rFonts w:ascii="Courier New" w:hAnsi="Courier New" w:hint="default"/>
+        <w:sz w:val="20"/>
+      </w:rPr>
+    </w:lvl>
+    <w:lvl w:ilvl="2" w:tentative="1">
+      <w:start w:val="1"/>
+      <w:numFmt w:val="bullet"/>
+      <w:lvlText w:val=""/>
+      <w:lvlJc w:val="left"/>
+      <w:pPr>
+        <w:tabs>
+          <w:tab w:val="num" w:pos="2160"/>
+        </w:tabs>
+        <w:ind w:left="2160" w:hanging="360"/>
+      </w:pPr>
+      <w:rPr>
+        <w:rFonts w:ascii="Wingdings" w:hAnsi="Wingdings" w:hint="default"/>
+        <w:sz w:val="20"/>
+      </w:rPr>
+    </w:lvl>
+    <w:lvl w:ilvl="3" w:tentative="1">
+      <w:start w:val="1"/>
+      <w:numFmt w:val="bullet"/>
+      <w:lvlText w:val=""/>
+      <w:lvlJc w:val="left"/>
+      <w:pPr>
+        <w:tabs>
+          <w:tab w:val="num" w:pos="2880"/>
+        </w:tabs>
+        <w:ind w:left="2880" w:hanging="360"/>
+      </w:pPr>
+      <w:rPr>
+        <w:rFonts w:ascii="Wingdings" w:hAnsi="Wingdings" w:hint="default"/>
+        <w:sz w:val="20"/>
+      </w:rPr>
+    </w:lvl>
+    <w:lvl w:ilvl="4" w:tentative="1">
+      <w:start w:val="1"/>
+      <w:numFmt w:val="bullet"/>
+      <w:lvlText w:val=""/>
+      <w:lvlJc w:val="left"/>
+      <w:pPr>
+        <w:tabs>
+          <w:tab w:val="num" w:pos="3600"/>
+        </w:tabs>
+        <w:ind w:left="3600" w:hanging="360"/>
+      </w:pPr>
+      <w:rPr>
+        <w:rFonts w:ascii="Wingdings" w:hAnsi="Wingdings" w:hint="default"/>
+        <w:sz w:val="20"/>
+      </w:rPr>
+    </w:lvl>
+    <w:lvl w:ilvl="5" w:tentative="1">
+      <w:start w:val="1"/>
+      <w:numFmt w:val="bullet"/>
+      <w:lvlText w:val=""/>
+      <w:lvlJc w:val="left"/>
+      <w:pPr>
+        <w:tabs>
+          <w:tab w:val="num" w:pos="4320"/>
+        </w:tabs>
+        <w:ind w:left="4320" w:hanging="360"/>
+      </w:pPr>
+      <w:rPr>
+        <w:rFonts w:ascii="Wingdings" w:hAnsi="Wingdings" w:hint="default"/>
+        <w:sz w:val="20"/>
+      </w:rPr>
+    </w:lvl>
+    <w:lvl w:ilvl="6" w:tentative="1">
+      <w:start w:val="1"/>
+      <w:numFmt w:val="bullet"/>
+      <w:lvlText w:val=""/>
+      <w:lvlJc w:val="left"/>
+      <w:pPr>
+        <w:tabs>
+          <w:tab w:val="num" w:pos="5040"/>
+        </w:tabs>
+        <w:ind w:left="5040" w:hanging="360"/>
+      </w:pPr>
+      <w:rPr>
+        <w:rFonts w:ascii="Wingdings" w:hAnsi="Wingdings" w:hint="default"/>
+        <w:sz w:val="20"/>
+      </w:rPr>
+    </w:lvl>
+    <w:lvl w:ilvl="7" w:tentative="1">
+      <w:start w:val="1"/>
+      <w:numFmt w:val="bullet"/>
+      <w:lvlText w:val=""/>
+      <w:lvlJc w:val="left"/>
+      <w:pPr>
+        <w:tabs>
+          <w:tab w:val="num" w:pos="5760"/>
+        </w:tabs>
+        <w:ind w:left="5760" w:hanging="360"/>
+      </w:pPr>
+      <w:rPr>
+        <w:rFonts w:ascii="Wingdings" w:hAnsi="Wingdings" w:hint="default"/>
+        <w:sz w:val="20"/>
+      </w:rPr>
+    </w:lvl>
+    <w:lvl w:ilvl="8" w:tentative="1">
+      <w:start w:val="1"/>
+      <w:numFmt w:val="bullet"/>
+      <w:lvlText w:val=""/>
+      <w:lvlJc w:val="left"/>
+      <w:pPr>
+        <w:tabs>
+          <w:tab w:val="num" w:pos="6480"/>
+        </w:tabs>
+        <w:ind w:left="6480" w:hanging="360"/>
+      </w:pPr>
+      <w:rPr>
+        <w:rFonts w:ascii="Wingdings" w:hAnsi="Wingdings" w:hint="default"/>
+        <w:sz w:val="20"/>
+      </w:rPr>
+    </w:lvl>
+  </w:abstractNum>
+  <w:num w:numId="1">
+    <w:abstractNumId w:val="0"/>
+  </w:num>
+</w:numbering>
 </file>
 
 <file path=word/styles.xml><?xml version="1.0" encoding="utf-8"?>

</xml_diff>